<commit_message>
Made small changes to syntax in Word Document
</commit_message>
<xml_diff>
--- a/Notes.docx
+++ b/Notes.docx
@@ -1040,7 +1040,7 @@
           <w:b/>
           <w:lang w:val="en-US"/>
         </w:rPr>
-        <w:t xml:space="preserve"> pull</w:t>
+        <w:t xml:space="preserve"> clone</w:t>
       </w:r>
       <w:r>
         <w:rPr>
@@ -1053,7 +1053,21 @@
           <w:i/>
           <w:lang w:val="en-US"/>
         </w:rPr>
-        <w:t>pulls the latest changes from the remote repository.</w:t>
+        <w:t>will copy a remote repository i</w:t>
+      </w:r>
+      <w:r>
+        <w:rPr>
+          <w:i/>
+          <w:lang w:val="en-US"/>
+        </w:rPr>
+        <w:t>n</w:t>
+      </w:r>
+      <w:r>
+        <w:rPr>
+          <w:i/>
+          <w:lang w:val="en-US"/>
+        </w:rPr>
+        <w:t>to the current folder you are in.</w:t>
       </w:r>
     </w:p>
     <w:p>
@@ -1092,34 +1106,20 @@
           <w:b/>
           <w:lang w:val="en-US"/>
         </w:rPr>
-        <w:t xml:space="preserve"> clone</w:t>
-      </w:r>
-      <w:r>
-        <w:rPr>
-          <w:lang w:val="en-US"/>
-        </w:rPr>
-        <w:t xml:space="preserve"> – </w:t>
-      </w:r>
-      <w:r>
-        <w:rPr>
-          <w:i/>
-          <w:lang w:val="en-US"/>
-        </w:rPr>
-        <w:t>will copy a remote repository i</w:t>
-      </w:r>
-      <w:r>
-        <w:rPr>
-          <w:i/>
-          <w:lang w:val="en-US"/>
-        </w:rPr>
-        <w:t>n</w:t>
-      </w:r>
-      <w:r>
-        <w:rPr>
-          <w:i/>
-          <w:lang w:val="en-US"/>
-        </w:rPr>
-        <w:t>to the current folder you are in.</w:t>
+        <w:t xml:space="preserve"> branch “name of branch” </w:t>
+      </w:r>
+      <w:r>
+        <w:rPr>
+          <w:lang w:val="en-US"/>
+        </w:rPr>
+        <w:t xml:space="preserve">– </w:t>
+      </w:r>
+      <w:r>
+        <w:rPr>
+          <w:i/>
+          <w:lang w:val="en-US"/>
+        </w:rPr>
+        <w:t>will create a branch with the specified name.</w:t>
       </w:r>
     </w:p>
     <w:p>
@@ -1158,20 +1158,40 @@
           <w:b/>
           <w:lang w:val="en-US"/>
         </w:rPr>
-        <w:t xml:space="preserve"> branch “name of branch” </w:t>
-      </w:r>
-      <w:r>
-        <w:rPr>
-          <w:lang w:val="en-US"/>
-        </w:rPr>
-        <w:t xml:space="preserve">– </w:t>
-      </w:r>
-      <w:r>
-        <w:rPr>
-          <w:i/>
-          <w:lang w:val="en-US"/>
-        </w:rPr>
-        <w:t>will create a branch with the specified name.</w:t>
+        <w:t xml:space="preserve"> checkout </w:t>
+      </w:r>
+      <w:r>
+        <w:rPr>
+          <w:b/>
+          <w:lang w:val="en-US"/>
+        </w:rPr>
+        <w:t>“name of branch”</w:t>
+      </w:r>
+      <w:r>
+        <w:rPr>
+          <w:lang w:val="en-US"/>
+        </w:rPr>
+        <w:t xml:space="preserve"> </w:t>
+      </w:r>
+      <w:r>
+        <w:rPr>
+          <w:lang w:val="en-US"/>
+        </w:rPr>
+        <w:t xml:space="preserve"> – </w:t>
+      </w:r>
+      <w:r>
+        <w:rPr>
+          <w:i/>
+          <w:lang w:val="en-US"/>
+        </w:rPr>
+        <w:t xml:space="preserve">moves the user to </w:t>
+      </w:r>
+      <w:r>
+        <w:rPr>
+          <w:i/>
+          <w:lang w:val="en-US"/>
+        </w:rPr>
+        <w:t>a branch with the specified name.</w:t>
       </w:r>
     </w:p>
     <w:p>
@@ -1210,7 +1230,7 @@
           <w:b/>
           <w:lang w:val="en-US"/>
         </w:rPr>
-        <w:t xml:space="preserve"> checkout </w:t>
+        <w:t xml:space="preserve"> merge </w:t>
       </w:r>
       <w:r>
         <w:rPr>
@@ -1236,14 +1256,21 @@
           <w:i/>
           <w:lang w:val="en-US"/>
         </w:rPr>
-        <w:t xml:space="preserve">moves the user to </w:t>
-      </w:r>
-      <w:r>
-        <w:rPr>
-          <w:i/>
-          <w:lang w:val="en-US"/>
-        </w:rPr>
-        <w:t>a branch with the specified name.</w:t>
+        <w:t xml:space="preserve">merges the master branch with the </w:t>
+      </w:r>
+      <w:r>
+        <w:rPr>
+          <w:i/>
+          <w:lang w:val="en-US"/>
+        </w:rPr>
+        <w:t xml:space="preserve">specified </w:t>
+      </w:r>
+      <w:r>
+        <w:rPr>
+          <w:i/>
+          <w:lang w:val="en-US"/>
+        </w:rPr>
+        <w:t>branch.</w:t>
       </w:r>
     </w:p>
     <w:p>
@@ -1264,6 +1291,7 @@
           <w:b/>
           <w:lang w:val="en-US"/>
         </w:rPr>
+        <w:lastRenderedPageBreak/>
         <w:t xml:space="preserve">$ </w:t>
       </w:r>
       <w:proofErr w:type="spellStart"/>
@@ -1282,20 +1310,23 @@
           <w:b/>
           <w:lang w:val="en-US"/>
         </w:rPr>
-        <w:t xml:space="preserve"> merge </w:t>
-      </w:r>
-      <w:r>
-        <w:rPr>
-          <w:b/>
-          <w:lang w:val="en-US"/>
-        </w:rPr>
-        <w:t>“name of branch”</w:t>
-      </w:r>
-      <w:r>
-        <w:rPr>
-          <w:lang w:val="en-US"/>
-        </w:rPr>
-        <w:t xml:space="preserve"> </w:t>
+        <w:t xml:space="preserve"> remote add “name of repository” “link to </w:t>
+      </w:r>
+      <w:proofErr w:type="spellStart"/>
+      <w:r>
+        <w:rPr>
+          <w:b/>
+          <w:lang w:val="en-US"/>
+        </w:rPr>
+        <w:t>Git</w:t>
+      </w:r>
+      <w:proofErr w:type="spellEnd"/>
+      <w:r>
+        <w:rPr>
+          <w:b/>
+          <w:lang w:val="en-US"/>
+        </w:rPr>
+        <w:t xml:space="preserve"> repository”</w:t>
       </w:r>
       <w:r>
         <w:rPr>
@@ -1308,21 +1339,23 @@
           <w:i/>
           <w:lang w:val="en-US"/>
         </w:rPr>
-        <w:t xml:space="preserve">merges the master branch with the </w:t>
-      </w:r>
-      <w:r>
-        <w:rPr>
-          <w:i/>
-          <w:lang w:val="en-US"/>
-        </w:rPr>
-        <w:t xml:space="preserve">specified </w:t>
-      </w:r>
-      <w:r>
-        <w:rPr>
-          <w:i/>
-          <w:lang w:val="en-US"/>
-        </w:rPr>
-        <w:t>branch.</w:t>
+        <w:t xml:space="preserve">specifies the given </w:t>
+      </w:r>
+      <w:proofErr w:type="spellStart"/>
+      <w:r>
+        <w:rPr>
+          <w:i/>
+          <w:lang w:val="en-US"/>
+        </w:rPr>
+        <w:t>Git</w:t>
+      </w:r>
+      <w:proofErr w:type="spellEnd"/>
+      <w:r>
+        <w:rPr>
+          <w:i/>
+          <w:lang w:val="en-US"/>
+        </w:rPr>
+        <w:t xml:space="preserve"> repository as the remote repository.</w:t>
       </w:r>
     </w:p>
     <w:p>
@@ -1343,7 +1376,6 @@
           <w:b/>
           <w:lang w:val="en-US"/>
         </w:rPr>
-        <w:lastRenderedPageBreak/>
         <w:t xml:space="preserve">$ </w:t>
       </w:r>
       <w:proofErr w:type="spellStart"/>
@@ -1362,23 +1394,7 @@
           <w:b/>
           <w:lang w:val="en-US"/>
         </w:rPr>
-        <w:t xml:space="preserve"> remote add “name of repository” “link to </w:t>
-      </w:r>
-      <w:proofErr w:type="spellStart"/>
-      <w:r>
-        <w:rPr>
-          <w:b/>
-          <w:lang w:val="en-US"/>
-        </w:rPr>
-        <w:t>Git</w:t>
-      </w:r>
-      <w:proofErr w:type="spellEnd"/>
-      <w:r>
-        <w:rPr>
-          <w:b/>
-          <w:lang w:val="en-US"/>
-        </w:rPr>
-        <w:t xml:space="preserve"> repository”</w:t>
+        <w:t xml:space="preserve"> remote</w:t>
       </w:r>
       <w:r>
         <w:rPr>
@@ -1391,23 +1407,7 @@
           <w:i/>
           <w:lang w:val="en-US"/>
         </w:rPr>
-        <w:t xml:space="preserve">specifies the given </w:t>
-      </w:r>
-      <w:proofErr w:type="spellStart"/>
-      <w:r>
-        <w:rPr>
-          <w:i/>
-          <w:lang w:val="en-US"/>
-        </w:rPr>
-        <w:t>Git</w:t>
-      </w:r>
-      <w:proofErr w:type="spellEnd"/>
-      <w:r>
-        <w:rPr>
-          <w:i/>
-          <w:lang w:val="en-US"/>
-        </w:rPr>
-        <w:t xml:space="preserve"> repository as the remote repository.</w:t>
+        <w:t>lists all the remote repositories.</w:t>
       </w:r>
     </w:p>
     <w:p>
@@ -1431,22 +1431,20 @@
         <w:t xml:space="preserve">$ </w:t>
       </w:r>
       <w:proofErr w:type="spellStart"/>
-      <w:proofErr w:type="gramStart"/>
-      <w:r>
-        <w:rPr>
-          <w:b/>
-          <w:lang w:val="en-US"/>
-        </w:rPr>
-        <w:t>git</w:t>
-      </w:r>
-      <w:proofErr w:type="spellEnd"/>
-      <w:proofErr w:type="gramEnd"/>
-      <w:r>
-        <w:rPr>
-          <w:b/>
-          <w:lang w:val="en-US"/>
-        </w:rPr>
-        <w:t xml:space="preserve"> remote</w:t>
+      <w:r>
+        <w:rPr>
+          <w:b/>
+          <w:lang w:val="en-US"/>
+        </w:rPr>
+        <w:t>git</w:t>
+      </w:r>
+      <w:proofErr w:type="spellEnd"/>
+      <w:r>
+        <w:rPr>
+          <w:b/>
+          <w:lang w:val="en-US"/>
+        </w:rPr>
+        <w:t xml:space="preserve"> push –u “name of remote repository” “name of branch”</w:t>
       </w:r>
       <w:r>
         <w:rPr>
@@ -1459,7 +1457,7 @@
           <w:i/>
           <w:lang w:val="en-US"/>
         </w:rPr>
-        <w:t>lists all the remote repositories.</w:t>
+        <w:t>pushes the files from the local repository to the remote one.</w:t>
       </w:r>
     </w:p>
     <w:p>
@@ -1483,20 +1481,38 @@
         <w:t xml:space="preserve">$ </w:t>
       </w:r>
       <w:proofErr w:type="spellStart"/>
-      <w:r>
-        <w:rPr>
-          <w:b/>
-          <w:lang w:val="en-US"/>
-        </w:rPr>
-        <w:t>git</w:t>
-      </w:r>
-      <w:proofErr w:type="spellEnd"/>
-      <w:r>
-        <w:rPr>
-          <w:b/>
-          <w:lang w:val="en-US"/>
-        </w:rPr>
-        <w:t xml:space="preserve"> push –u “name of remote repository” “name of branch”</w:t>
+      <w:proofErr w:type="gramStart"/>
+      <w:r>
+        <w:rPr>
+          <w:b/>
+          <w:lang w:val="en-US"/>
+        </w:rPr>
+        <w:t>git</w:t>
+      </w:r>
+      <w:proofErr w:type="spellEnd"/>
+      <w:proofErr w:type="gramEnd"/>
+      <w:r>
+        <w:rPr>
+          <w:b/>
+          <w:lang w:val="en-US"/>
+        </w:rPr>
+        <w:t xml:space="preserve"> clone “link to </w:t>
+      </w:r>
+      <w:proofErr w:type="spellStart"/>
+      <w:r>
+        <w:rPr>
+          <w:b/>
+          <w:lang w:val="en-US"/>
+        </w:rPr>
+        <w:t>Git</w:t>
+      </w:r>
+      <w:proofErr w:type="spellEnd"/>
+      <w:r>
+        <w:rPr>
+          <w:b/>
+          <w:lang w:val="en-US"/>
+        </w:rPr>
+        <w:t xml:space="preserve"> repository”</w:t>
       </w:r>
       <w:r>
         <w:rPr>
@@ -1509,7 +1525,7 @@
           <w:i/>
           <w:lang w:val="en-US"/>
         </w:rPr>
-        <w:t>pushes the files from the local repository to the remote one.</w:t>
+        <w:t>creates a copy of the remote repository in the selected folder.</w:t>
       </w:r>
     </w:p>
     <w:p>
@@ -1548,36 +1564,34 @@
           <w:b/>
           <w:lang w:val="en-US"/>
         </w:rPr>
-        <w:t xml:space="preserve"> clone “link to </w:t>
-      </w:r>
-      <w:proofErr w:type="spellStart"/>
-      <w:r>
-        <w:rPr>
-          <w:b/>
-          <w:lang w:val="en-US"/>
-        </w:rPr>
-        <w:t>Git</w:t>
-      </w:r>
-      <w:proofErr w:type="spellEnd"/>
-      <w:r>
-        <w:rPr>
-          <w:b/>
-          <w:lang w:val="en-US"/>
-        </w:rPr>
-        <w:t xml:space="preserve"> repository”</w:t>
-      </w:r>
-      <w:r>
-        <w:rPr>
-          <w:lang w:val="en-US"/>
-        </w:rPr>
-        <w:t xml:space="preserve"> – </w:t>
-      </w:r>
-      <w:r>
-        <w:rPr>
-          <w:i/>
-          <w:lang w:val="en-US"/>
-        </w:rPr>
-        <w:t>creates a copy of the remote repository in the selected folder.</w:t>
+        <w:t xml:space="preserve"> pull</w:t>
+      </w:r>
+      <w:r>
+        <w:rPr>
+          <w:lang w:val="en-US"/>
+        </w:rPr>
+        <w:t>–</w:t>
+      </w:r>
+      <w:r>
+        <w:rPr>
+          <w:i/>
+          <w:lang w:val="en-US"/>
+        </w:rPr>
+        <w:t xml:space="preserve"> </w:t>
+      </w:r>
+      <w:r>
+        <w:rPr>
+          <w:i/>
+          <w:lang w:val="en-US"/>
+        </w:rPr>
+        <w:t>if there are any changes to the repository (liked new files added) it puts them in your working directory.</w:t>
+      </w:r>
+      <w:r>
+        <w:rPr>
+          <w:i/>
+          <w:lang w:val="en-US"/>
+        </w:rPr>
+        <w:t xml:space="preserve"> </w:t>
       </w:r>
     </w:p>
     <w:p>
@@ -1595,72 +1609,6 @@
       </w:pPr>
       <w:r>
         <w:rPr>
-          <w:b/>
-          <w:lang w:val="en-US"/>
-        </w:rPr>
-        <w:t xml:space="preserve">$ </w:t>
-      </w:r>
-      <w:proofErr w:type="spellStart"/>
-      <w:proofErr w:type="gramStart"/>
-      <w:r>
-        <w:rPr>
-          <w:b/>
-          <w:lang w:val="en-US"/>
-        </w:rPr>
-        <w:t>git</w:t>
-      </w:r>
-      <w:proofErr w:type="spellEnd"/>
-      <w:proofErr w:type="gramEnd"/>
-      <w:r>
-        <w:rPr>
-          <w:b/>
-          <w:lang w:val="en-US"/>
-        </w:rPr>
-        <w:t xml:space="preserve"> pull</w:t>
-      </w:r>
-      <w:r>
-        <w:rPr>
-          <w:lang w:val="en-US"/>
-        </w:rPr>
-        <w:t>–</w:t>
-      </w:r>
-      <w:r>
-        <w:rPr>
-          <w:i/>
-          <w:lang w:val="en-US"/>
-        </w:rPr>
-        <w:t xml:space="preserve"> </w:t>
-      </w:r>
-      <w:r>
-        <w:rPr>
-          <w:i/>
-          <w:lang w:val="en-US"/>
-        </w:rPr>
-        <w:t>if there are any changes to the repository (liked new files added) it puts them in your working directory.</w:t>
-      </w:r>
-      <w:r>
-        <w:rPr>
-          <w:i/>
-          <w:lang w:val="en-US"/>
-        </w:rPr>
-        <w:t xml:space="preserve"> </w:t>
-      </w:r>
-    </w:p>
-    <w:p>
-      <w:pPr>
-        <w:pStyle w:val="ListParagraph"/>
-        <w:numPr>
-          <w:ilvl w:val="0"/>
-          <w:numId w:val="1"/>
-        </w:numPr>
-        <w:spacing w:after="0" w:line="480" w:lineRule="auto"/>
-        <w:rPr>
-          <w:i/>
-          <w:lang w:val="en-US"/>
-        </w:rPr>
-      </w:pPr>
-      <w:r>
-        <w:rPr>
           <w:i/>
           <w:lang w:val="en-US"/>
         </w:rPr>
@@ -2995,8 +2943,22 @@
         <w:rPr>
           <w:lang w:val="en-US"/>
         </w:rPr>
-        <w:t xml:space="preserve"> operation: </w:t>
-      </w:r>
+        <w:t xml:space="preserve"> operation, </w:t>
+      </w:r>
+      <w:r>
+        <w:rPr>
+          <w:lang w:val="en-US"/>
+        </w:rPr>
+        <w:t>for</w:t>
+      </w:r>
+      <w:r>
+        <w:rPr>
+          <w:lang w:val="en-US"/>
+        </w:rPr>
+        <w:t xml:space="preserve"> example:</w:t>
+      </w:r>
+      <w:bookmarkStart w:id="0" w:name="_GoBack"/>
+      <w:bookmarkEnd w:id="0"/>
     </w:p>
     <w:p>
       <w:pPr>
@@ -3059,14 +3021,14 @@
         <w:rPr>
           <w:lang w:val="en-US"/>
         </w:rPr>
-        <w:t>for</w:t>
+        <w:t>means</w:t>
       </w:r>
       <w:proofErr w:type="gramEnd"/>
       <w:r>
         <w:rPr>
           <w:lang w:val="en-US"/>
         </w:rPr>
-        <w:t xml:space="preserve"> example, means to fetch fr</w:t>
+        <w:t xml:space="preserve"> to fetch fr</w:t>
       </w:r>
       <w:r>
         <w:rPr>
@@ -3935,8 +3897,6 @@
         </w:rPr>
         <w:t xml:space="preserve">. If for some reason you want your local branch to be constantly updated, meaning that the local branch and the remote one to be ONE, you use this command. Because you no longer merge, you basically commit on top of the remote branch. </w:t>
       </w:r>
-      <w:bookmarkStart w:id="0" w:name="_GoBack"/>
-      <w:bookmarkEnd w:id="0"/>
     </w:p>
     <w:p>
       <w:pPr>

</xml_diff>

<commit_message>
Made Changes to Word Document About Git Added information about branching Reformated the Document
</commit_message>
<xml_diff>
--- a/Notes.docx
+++ b/Notes.docx
@@ -2943,321 +2943,623 @@
         <w:rPr>
           <w:lang w:val="en-US"/>
         </w:rPr>
-        <w:t xml:space="preserve"> operation, </w:t>
-      </w:r>
-      <w:r>
-        <w:rPr>
-          <w:lang w:val="en-US"/>
-        </w:rPr>
-        <w:t>for</w:t>
-      </w:r>
-      <w:r>
-        <w:rPr>
-          <w:lang w:val="en-US"/>
-        </w:rPr>
-        <w:t xml:space="preserve"> example:</w:t>
+        <w:t xml:space="preserve"> operation, for example:</w:t>
+      </w:r>
+    </w:p>
+    <w:p>
+      <w:pPr>
+        <w:spacing w:after="0" w:line="240" w:lineRule="auto"/>
+        <w:rPr>
+          <w:lang w:val="en-US"/>
+        </w:rPr>
+      </w:pPr>
+    </w:p>
+    <w:p>
+      <w:pPr>
+        <w:spacing w:after="0" w:line="240" w:lineRule="auto"/>
+        <w:rPr>
+          <w:lang w:val="en-US"/>
+        </w:rPr>
+      </w:pPr>
+      <w:r>
+        <w:rPr>
+          <w:highlight w:val="lightGray"/>
+          <w:lang w:val="en-US"/>
+        </w:rPr>
+        <w:t xml:space="preserve">$ </w:t>
+      </w:r>
+      <w:proofErr w:type="spellStart"/>
+      <w:proofErr w:type="gramStart"/>
+      <w:r>
+        <w:rPr>
+          <w:highlight w:val="lightGray"/>
+          <w:lang w:val="en-US"/>
+        </w:rPr>
+        <w:t>git</w:t>
+      </w:r>
+      <w:proofErr w:type="spellEnd"/>
+      <w:proofErr w:type="gramEnd"/>
+      <w:r>
+        <w:rPr>
+          <w:highlight w:val="lightGray"/>
+          <w:lang w:val="en-US"/>
+        </w:rPr>
+        <w:t xml:space="preserve"> pull origin</w:t>
+      </w:r>
+    </w:p>
+    <w:p>
+      <w:pPr>
+        <w:spacing w:after="0" w:line="240" w:lineRule="auto"/>
+        <w:rPr>
+          <w:lang w:val="en-US"/>
+        </w:rPr>
+      </w:pPr>
+    </w:p>
+    <w:p>
+      <w:pPr>
+        <w:spacing w:after="0" w:line="240" w:lineRule="auto"/>
+        <w:rPr>
+          <w:lang w:val="en-US"/>
+        </w:rPr>
+      </w:pPr>
+      <w:proofErr w:type="gramStart"/>
+      <w:r>
+        <w:rPr>
+          <w:lang w:val="en-US"/>
+        </w:rPr>
+        <w:t>means</w:t>
+      </w:r>
+      <w:proofErr w:type="gramEnd"/>
+      <w:r>
+        <w:rPr>
+          <w:lang w:val="en-US"/>
+        </w:rPr>
+        <w:t xml:space="preserve"> to fetch fr</w:t>
+      </w:r>
+      <w:r>
+        <w:rPr>
+          <w:lang w:val="en-US"/>
+        </w:rPr>
+        <w:t>om origin. If you leave this out</w:t>
+      </w:r>
+      <w:r>
+        <w:rPr>
+          <w:lang w:val="en-US"/>
+        </w:rPr>
+        <w:t xml:space="preserve">, </w:t>
+      </w:r>
+      <w:proofErr w:type="spellStart"/>
+      <w:r>
+        <w:rPr>
+          <w:lang w:val="en-US"/>
+        </w:rPr>
+        <w:t>Git</w:t>
+      </w:r>
+      <w:proofErr w:type="spellEnd"/>
+      <w:r>
+        <w:rPr>
+          <w:lang w:val="en-US"/>
+        </w:rPr>
+        <w:t xml:space="preserve"> uses the current branch’s remote:</w:t>
+      </w:r>
+    </w:p>
+    <w:p>
+      <w:pPr>
+        <w:spacing w:after="0" w:line="240" w:lineRule="auto"/>
+        <w:rPr>
+          <w:lang w:val="en-US"/>
+        </w:rPr>
+      </w:pPr>
+    </w:p>
+    <w:p>
+      <w:pPr>
+        <w:spacing w:after="0" w:line="240" w:lineRule="auto"/>
+        <w:rPr>
+          <w:highlight w:val="lightGray"/>
+          <w:lang w:val="en-US"/>
+        </w:rPr>
+      </w:pPr>
+      <w:r>
+        <w:rPr>
+          <w:highlight w:val="lightGray"/>
+          <w:lang w:val="en-US"/>
+        </w:rPr>
+        <w:t xml:space="preserve">$ </w:t>
+      </w:r>
+      <w:proofErr w:type="spellStart"/>
+      <w:proofErr w:type="gramStart"/>
+      <w:r>
+        <w:rPr>
+          <w:highlight w:val="lightGray"/>
+          <w:lang w:val="en-US"/>
+        </w:rPr>
+        <w:t>git</w:t>
+      </w:r>
+      <w:proofErr w:type="spellEnd"/>
+      <w:proofErr w:type="gramEnd"/>
+      <w:r>
+        <w:rPr>
+          <w:highlight w:val="lightGray"/>
+          <w:lang w:val="en-US"/>
+        </w:rPr>
+        <w:t xml:space="preserve"> branch</w:t>
+      </w:r>
+    </w:p>
+    <w:p>
+      <w:pPr>
+        <w:spacing w:after="0" w:line="240" w:lineRule="auto"/>
+        <w:rPr>
+          <w:lang w:val="en-US"/>
+        </w:rPr>
+      </w:pPr>
+      <w:r>
+        <w:rPr>
+          <w:highlight w:val="lightGray"/>
+          <w:lang w:val="en-US"/>
+        </w:rPr>
+        <w:t xml:space="preserve">* </w:t>
+      </w:r>
+      <w:proofErr w:type="gramStart"/>
+      <w:r>
+        <w:rPr>
+          <w:highlight w:val="lightGray"/>
+          <w:lang w:val="en-US"/>
+        </w:rPr>
+        <w:t>master</w:t>
+      </w:r>
+      <w:proofErr w:type="gramEnd"/>
+    </w:p>
+    <w:p>
+      <w:pPr>
+        <w:spacing w:after="0" w:line="240" w:lineRule="auto"/>
+        <w:rPr>
+          <w:highlight w:val="lightGray"/>
+          <w:lang w:val="en-US"/>
+        </w:rPr>
+      </w:pPr>
+      <w:r>
+        <w:rPr>
+          <w:highlight w:val="lightGray"/>
+          <w:lang w:val="en-US"/>
+        </w:rPr>
+        <w:lastRenderedPageBreak/>
+        <w:t xml:space="preserve">$ </w:t>
+      </w:r>
+      <w:proofErr w:type="spellStart"/>
+      <w:proofErr w:type="gramStart"/>
+      <w:r>
+        <w:rPr>
+          <w:highlight w:val="lightGray"/>
+          <w:lang w:val="en-US"/>
+        </w:rPr>
+        <w:t>git</w:t>
+      </w:r>
+      <w:proofErr w:type="spellEnd"/>
+      <w:proofErr w:type="gramEnd"/>
+      <w:r>
+        <w:rPr>
+          <w:highlight w:val="lightGray"/>
+          <w:lang w:val="en-US"/>
+        </w:rPr>
+        <w:t xml:space="preserve"> </w:t>
+      </w:r>
+      <w:proofErr w:type="spellStart"/>
+      <w:r>
+        <w:rPr>
+          <w:highlight w:val="lightGray"/>
+          <w:lang w:val="en-US"/>
+        </w:rPr>
+        <w:t>config</w:t>
+      </w:r>
+      <w:proofErr w:type="spellEnd"/>
+      <w:r>
+        <w:rPr>
+          <w:highlight w:val="lightGray"/>
+          <w:lang w:val="en-US"/>
+        </w:rPr>
+        <w:t xml:space="preserve"> </w:t>
+      </w:r>
+      <w:r>
+        <w:rPr>
+          <w:highlight w:val="lightGray"/>
+          <w:lang w:val="en-US"/>
+        </w:rPr>
+        <w:t>--</w:t>
+      </w:r>
+      <w:r>
+        <w:rPr>
+          <w:highlight w:val="lightGray"/>
+          <w:lang w:val="en-US"/>
+        </w:rPr>
+        <w:t xml:space="preserve">get </w:t>
+      </w:r>
+      <w:proofErr w:type="spellStart"/>
+      <w:r>
+        <w:rPr>
+          <w:highlight w:val="lightGray"/>
+          <w:lang w:val="en-US"/>
+        </w:rPr>
+        <w:t>branch.master.remote</w:t>
+      </w:r>
+      <w:proofErr w:type="spellEnd"/>
+    </w:p>
+    <w:p>
+      <w:pPr>
+        <w:spacing w:after="0" w:line="240" w:lineRule="auto"/>
+        <w:rPr>
+          <w:lang w:val="en-US"/>
+        </w:rPr>
+      </w:pPr>
+      <w:proofErr w:type="gramStart"/>
+      <w:r>
+        <w:rPr>
+          <w:highlight w:val="lightGray"/>
+          <w:lang w:val="en-US"/>
+        </w:rPr>
+        <w:t>origin</w:t>
+      </w:r>
+      <w:proofErr w:type="gramEnd"/>
+    </w:p>
+    <w:p>
+      <w:pPr>
+        <w:spacing w:after="0" w:line="240" w:lineRule="auto"/>
+        <w:rPr>
+          <w:lang w:val="en-US"/>
+        </w:rPr>
+      </w:pPr>
+    </w:p>
+    <w:p>
+      <w:pPr>
+        <w:spacing w:after="0" w:line="240" w:lineRule="auto"/>
+        <w:rPr>
+          <w:lang w:val="en-US"/>
+        </w:rPr>
+      </w:pPr>
+      <w:r>
+        <w:rPr>
+          <w:lang w:val="en-US"/>
+        </w:rPr>
+        <w:t xml:space="preserve">The second (additional) argument to </w:t>
+      </w:r>
+      <w:r>
+        <w:rPr>
+          <w:i/>
+          <w:lang w:val="en-US"/>
+        </w:rPr>
+        <w:t>“</w:t>
+      </w:r>
+      <w:r>
+        <w:rPr>
+          <w:i/>
+          <w:lang w:val="en-US"/>
+        </w:rPr>
+        <w:t xml:space="preserve">$ </w:t>
+      </w:r>
+      <w:proofErr w:type="spellStart"/>
+      <w:r>
+        <w:rPr>
+          <w:i/>
+          <w:lang w:val="en-US"/>
+        </w:rPr>
+        <w:t>git</w:t>
+      </w:r>
+      <w:proofErr w:type="spellEnd"/>
+      <w:r>
+        <w:rPr>
+          <w:i/>
+          <w:lang w:val="en-US"/>
+        </w:rPr>
+        <w:t xml:space="preserve"> pull</w:t>
+      </w:r>
+      <w:r>
+        <w:rPr>
+          <w:i/>
+          <w:lang w:val="en-US"/>
+        </w:rPr>
+        <w:t>”</w:t>
+      </w:r>
+      <w:r>
+        <w:rPr>
+          <w:lang w:val="en-US"/>
+        </w:rPr>
+        <w:t xml:space="preserve"> tells it which branch or branches to merge in. This is the name of the branch as found on the remote. For instance, if you want to fetch from origin to pick up new commits added to their ‘login’ branch, and merge them with your local master branch:</w:t>
+      </w:r>
+    </w:p>
+    <w:p>
+      <w:pPr>
+        <w:spacing w:after="0" w:line="240" w:lineRule="auto"/>
+        <w:rPr>
+          <w:lang w:val="en-US"/>
+        </w:rPr>
+      </w:pPr>
+    </w:p>
+    <w:p>
+      <w:pPr>
+        <w:spacing w:after="0" w:line="240" w:lineRule="auto"/>
+        <w:rPr>
+          <w:lang w:val="en-US"/>
+        </w:rPr>
+      </w:pPr>
+      <w:r>
+        <w:rPr>
+          <w:highlight w:val="lightGray"/>
+          <w:lang w:val="en-US"/>
+        </w:rPr>
+        <w:t xml:space="preserve">$ </w:t>
+      </w:r>
+      <w:proofErr w:type="spellStart"/>
+      <w:proofErr w:type="gramStart"/>
+      <w:r>
+        <w:rPr>
+          <w:highlight w:val="lightGray"/>
+          <w:lang w:val="en-US"/>
+        </w:rPr>
+        <w:t>git</w:t>
+      </w:r>
+      <w:proofErr w:type="spellEnd"/>
+      <w:proofErr w:type="gramEnd"/>
+      <w:r>
+        <w:rPr>
+          <w:highlight w:val="lightGray"/>
+          <w:lang w:val="en-US"/>
+        </w:rPr>
+        <w:t xml:space="preserve"> pull origin login</w:t>
+      </w:r>
+    </w:p>
+    <w:p>
+      <w:pPr>
+        <w:spacing w:after="0" w:line="240" w:lineRule="auto"/>
+        <w:rPr>
+          <w:lang w:val="en-US"/>
+        </w:rPr>
+      </w:pPr>
+    </w:p>
+    <w:p>
+      <w:pPr>
+        <w:spacing w:after="0" w:line="240" w:lineRule="auto"/>
+        <w:rPr>
+          <w:lang w:val="en-US"/>
+        </w:rPr>
+      </w:pPr>
+      <w:r>
+        <w:rPr>
+          <w:lang w:val="en-US"/>
+        </w:rPr>
+        <w:t xml:space="preserve">If </w:t>
+      </w:r>
+      <w:r>
+        <w:rPr>
+          <w:i/>
+          <w:lang w:val="en-US"/>
+        </w:rPr>
+        <w:t>“</w:t>
+      </w:r>
+      <w:r>
+        <w:rPr>
+          <w:i/>
+          <w:lang w:val="en-US"/>
+        </w:rPr>
+        <w:t xml:space="preserve">$ </w:t>
+      </w:r>
+      <w:proofErr w:type="spellStart"/>
+      <w:r>
+        <w:rPr>
+          <w:i/>
+          <w:lang w:val="en-US"/>
+        </w:rPr>
+        <w:t>git</w:t>
+      </w:r>
+      <w:proofErr w:type="spellEnd"/>
+      <w:r>
+        <w:rPr>
+          <w:i/>
+          <w:lang w:val="en-US"/>
+        </w:rPr>
+        <w:t xml:space="preserve"> pull</w:t>
+      </w:r>
+      <w:r>
+        <w:rPr>
+          <w:i/>
+          <w:lang w:val="en-US"/>
+        </w:rPr>
+        <w:t>”</w:t>
+      </w:r>
+      <w:r>
+        <w:rPr>
+          <w:i/>
+          <w:lang w:val="en-US"/>
+        </w:rPr>
+        <w:t xml:space="preserve"> </w:t>
+      </w:r>
+      <w:r>
+        <w:rPr>
+          <w:lang w:val="en-US"/>
+        </w:rPr>
+        <w:t xml:space="preserve">says that there is not tracking information for the current branch, you need to set it up so </w:t>
+      </w:r>
+      <w:r>
+        <w:rPr>
+          <w:lang w:val="en-US"/>
+        </w:rPr>
+        <w:t>that your branch tracks the GitH</w:t>
+      </w:r>
+      <w:r>
+        <w:rPr>
+          <w:lang w:val="en-US"/>
+        </w:rPr>
+        <w:t>ub branch as an upstream:</w:t>
+      </w:r>
+    </w:p>
+    <w:p>
+      <w:pPr>
+        <w:spacing w:after="0" w:line="240" w:lineRule="auto"/>
+        <w:rPr>
+          <w:lang w:val="en-US"/>
+        </w:rPr>
+      </w:pPr>
+    </w:p>
+    <w:p>
+      <w:pPr>
+        <w:spacing w:after="0" w:line="240" w:lineRule="auto"/>
+        <w:rPr>
+          <w:highlight w:val="lightGray"/>
+          <w:lang w:val="en-US"/>
+        </w:rPr>
+      </w:pPr>
+      <w:r>
+        <w:rPr>
+          <w:highlight w:val="lightGray"/>
+          <w:lang w:val="en-US"/>
+        </w:rPr>
+        <w:t xml:space="preserve">$ </w:t>
+      </w:r>
+      <w:proofErr w:type="spellStart"/>
+      <w:proofErr w:type="gramStart"/>
+      <w:r>
+        <w:rPr>
+          <w:highlight w:val="lightGray"/>
+          <w:lang w:val="en-US"/>
+        </w:rPr>
+        <w:t>git</w:t>
+      </w:r>
+      <w:proofErr w:type="spellEnd"/>
+      <w:proofErr w:type="gramEnd"/>
+      <w:r>
+        <w:rPr>
+          <w:highlight w:val="lightGray"/>
+          <w:lang w:val="en-US"/>
+        </w:rPr>
+        <w:t xml:space="preserve"> branch --set-upstream-to-origin/master “Name of Branch”</w:t>
+      </w:r>
+    </w:p>
+    <w:p>
+      <w:pPr>
+        <w:spacing w:after="0" w:line="240" w:lineRule="auto"/>
+        <w:rPr>
+          <w:lang w:val="en-US"/>
+        </w:rPr>
+      </w:pPr>
+      <w:r>
+        <w:rPr>
+          <w:highlight w:val="lightGray"/>
+          <w:lang w:val="en-US"/>
+        </w:rPr>
+        <w:t xml:space="preserve">$ </w:t>
+      </w:r>
+      <w:proofErr w:type="spellStart"/>
+      <w:proofErr w:type="gramStart"/>
+      <w:r>
+        <w:rPr>
+          <w:highlight w:val="lightGray"/>
+          <w:lang w:val="en-US"/>
+        </w:rPr>
+        <w:t>git</w:t>
+      </w:r>
+      <w:proofErr w:type="spellEnd"/>
+      <w:proofErr w:type="gramEnd"/>
+      <w:r>
+        <w:rPr>
+          <w:highlight w:val="lightGray"/>
+          <w:lang w:val="en-US"/>
+        </w:rPr>
+        <w:t xml:space="preserve"> pull</w:t>
+      </w:r>
+    </w:p>
+    <w:p>
+      <w:pPr>
+        <w:spacing w:after="0" w:line="240" w:lineRule="auto"/>
+        <w:rPr>
+          <w:lang w:val="en-US"/>
+        </w:rPr>
+      </w:pPr>
+    </w:p>
+    <w:p>
+      <w:pPr>
+        <w:spacing w:after="0" w:line="240" w:lineRule="auto"/>
+        <w:rPr>
+          <w:lang w:val="en-US"/>
+        </w:rPr>
+      </w:pPr>
+      <w:r>
+        <w:rPr>
+          <w:i/>
+          <w:lang w:val="en-US"/>
+        </w:rPr>
+        <w:t>“</w:t>
+      </w:r>
+      <w:r>
+        <w:rPr>
+          <w:i/>
+          <w:lang w:val="en-US"/>
+        </w:rPr>
+        <w:t xml:space="preserve">$ </w:t>
+      </w:r>
+      <w:proofErr w:type="spellStart"/>
+      <w:r>
+        <w:rPr>
+          <w:i/>
+          <w:lang w:val="en-US"/>
+        </w:rPr>
+        <w:t>git</w:t>
+      </w:r>
+      <w:proofErr w:type="spellEnd"/>
+      <w:r>
+        <w:rPr>
+          <w:i/>
+          <w:lang w:val="en-US"/>
+        </w:rPr>
+        <w:t xml:space="preserve"> pull</w:t>
+      </w:r>
+      <w:r>
+        <w:rPr>
+          <w:i/>
+          <w:lang w:val="en-US"/>
+        </w:rPr>
+        <w:t>”</w:t>
+      </w:r>
+      <w:r>
+        <w:rPr>
+          <w:lang w:val="en-US"/>
+        </w:rPr>
+        <w:t xml:space="preserve"> </w:t>
+      </w:r>
+      <w:r>
+        <w:rPr>
+          <w:lang w:val="en-US"/>
+        </w:rPr>
+        <w:t>s job is to fetch new commits and merge them into the cur</w:t>
       </w:r>
       <w:bookmarkStart w:id="0" w:name="_GoBack"/>
       <w:bookmarkEnd w:id="0"/>
-    </w:p>
-    <w:p>
-      <w:pPr>
-        <w:spacing w:after="0" w:line="240" w:lineRule="auto"/>
-        <w:rPr>
-          <w:lang w:val="en-US"/>
-        </w:rPr>
-      </w:pPr>
-    </w:p>
-    <w:p>
-      <w:pPr>
-        <w:spacing w:after="0" w:line="240" w:lineRule="auto"/>
-        <w:rPr>
-          <w:lang w:val="en-US"/>
-        </w:rPr>
-      </w:pPr>
-      <w:r>
-        <w:rPr>
-          <w:highlight w:val="lightGray"/>
+      <w:r>
+        <w:rPr>
+          <w:lang w:val="en-US"/>
+        </w:rPr>
+        <w:t xml:space="preserve">rent branch. If the current branch is not outdated compared to the one you pull from, that is that no new pushes have been made by other users, ‘pull’ will say ‘Already-up-to-date”. Even if you have local changes in your working directory, </w:t>
+      </w:r>
+      <w:r>
+        <w:rPr>
+          <w:i/>
+          <w:lang w:val="en-US"/>
+        </w:rPr>
+        <w:t>“</w:t>
+      </w:r>
+      <w:r>
+        <w:rPr>
+          <w:i/>
           <w:lang w:val="en-US"/>
         </w:rPr>
         <w:t xml:space="preserve">$ </w:t>
       </w:r>
       <w:proofErr w:type="spellStart"/>
-      <w:proofErr w:type="gramStart"/>
-      <w:r>
-        <w:rPr>
-          <w:highlight w:val="lightGray"/>
+      <w:r>
+        <w:rPr>
+          <w:i/>
           <w:lang w:val="en-US"/>
         </w:rPr>
         <w:t>git</w:t>
       </w:r>
       <w:proofErr w:type="spellEnd"/>
-      <w:proofErr w:type="gramEnd"/>
-      <w:r>
-        <w:rPr>
-          <w:highlight w:val="lightGray"/>
-          <w:lang w:val="en-US"/>
-        </w:rPr>
-        <w:t xml:space="preserve"> pull origin</w:t>
-      </w:r>
-    </w:p>
-    <w:p>
-      <w:pPr>
-        <w:spacing w:after="0" w:line="240" w:lineRule="auto"/>
-        <w:rPr>
-          <w:lang w:val="en-US"/>
-        </w:rPr>
-      </w:pPr>
-    </w:p>
-    <w:p>
-      <w:pPr>
-        <w:spacing w:after="0" w:line="240" w:lineRule="auto"/>
-        <w:rPr>
-          <w:lang w:val="en-US"/>
-        </w:rPr>
-      </w:pPr>
-      <w:proofErr w:type="gramStart"/>
-      <w:r>
-        <w:rPr>
-          <w:lang w:val="en-US"/>
-        </w:rPr>
-        <w:t>means</w:t>
-      </w:r>
-      <w:proofErr w:type="gramEnd"/>
-      <w:r>
-        <w:rPr>
-          <w:lang w:val="en-US"/>
-        </w:rPr>
-        <w:t xml:space="preserve"> to fetch fr</w:t>
-      </w:r>
-      <w:r>
-        <w:rPr>
-          <w:lang w:val="en-US"/>
-        </w:rPr>
-        <w:t>om origin. If you leave this out</w:t>
-      </w:r>
-      <w:r>
-        <w:rPr>
-          <w:lang w:val="en-US"/>
-        </w:rPr>
-        <w:t xml:space="preserve">, </w:t>
-      </w:r>
-      <w:proofErr w:type="spellStart"/>
-      <w:r>
-        <w:rPr>
-          <w:lang w:val="en-US"/>
-        </w:rPr>
-        <w:t>Git</w:t>
-      </w:r>
-      <w:proofErr w:type="spellEnd"/>
-      <w:r>
-        <w:rPr>
-          <w:lang w:val="en-US"/>
-        </w:rPr>
-        <w:t xml:space="preserve"> uses the current branch’s remote:</w:t>
-      </w:r>
-    </w:p>
-    <w:p>
-      <w:pPr>
-        <w:spacing w:after="0" w:line="240" w:lineRule="auto"/>
-        <w:rPr>
-          <w:lang w:val="en-US"/>
-        </w:rPr>
-      </w:pPr>
-    </w:p>
-    <w:p>
-      <w:pPr>
-        <w:spacing w:after="0" w:line="240" w:lineRule="auto"/>
-        <w:rPr>
-          <w:highlight w:val="lightGray"/>
-          <w:lang w:val="en-US"/>
-        </w:rPr>
-      </w:pPr>
-      <w:r>
-        <w:rPr>
-          <w:highlight w:val="lightGray"/>
-          <w:lang w:val="en-US"/>
-        </w:rPr>
-        <w:t xml:space="preserve">$ </w:t>
-      </w:r>
-      <w:proofErr w:type="spellStart"/>
-      <w:proofErr w:type="gramStart"/>
-      <w:r>
-        <w:rPr>
-          <w:highlight w:val="lightGray"/>
-          <w:lang w:val="en-US"/>
-        </w:rPr>
-        <w:t>git</w:t>
-      </w:r>
-      <w:proofErr w:type="spellEnd"/>
-      <w:proofErr w:type="gramEnd"/>
-      <w:r>
-        <w:rPr>
-          <w:highlight w:val="lightGray"/>
-          <w:lang w:val="en-US"/>
-        </w:rPr>
-        <w:t xml:space="preserve"> branch</w:t>
-      </w:r>
-    </w:p>
-    <w:p>
-      <w:pPr>
-        <w:spacing w:after="0" w:line="240" w:lineRule="auto"/>
-        <w:rPr>
-          <w:lang w:val="en-US"/>
-        </w:rPr>
-      </w:pPr>
-      <w:r>
-        <w:rPr>
-          <w:highlight w:val="lightGray"/>
-          <w:lang w:val="en-US"/>
-        </w:rPr>
-        <w:t xml:space="preserve">* </w:t>
-      </w:r>
-      <w:proofErr w:type="gramStart"/>
-      <w:r>
-        <w:rPr>
-          <w:highlight w:val="lightGray"/>
-          <w:lang w:val="en-US"/>
-        </w:rPr>
-        <w:t>master</w:t>
-      </w:r>
-      <w:proofErr w:type="gramEnd"/>
-    </w:p>
-    <w:p>
-      <w:pPr>
-        <w:spacing w:after="0" w:line="240" w:lineRule="auto"/>
-        <w:rPr>
-          <w:highlight w:val="lightGray"/>
-          <w:lang w:val="en-US"/>
-        </w:rPr>
-      </w:pPr>
-      <w:r>
-        <w:rPr>
-          <w:highlight w:val="lightGray"/>
-          <w:lang w:val="en-US"/>
-        </w:rPr>
-        <w:lastRenderedPageBreak/>
-        <w:t xml:space="preserve">$ </w:t>
-      </w:r>
-      <w:proofErr w:type="spellStart"/>
-      <w:proofErr w:type="gramStart"/>
-      <w:r>
-        <w:rPr>
-          <w:highlight w:val="lightGray"/>
-          <w:lang w:val="en-US"/>
-        </w:rPr>
-        <w:t>git</w:t>
-      </w:r>
-      <w:proofErr w:type="spellEnd"/>
-      <w:proofErr w:type="gramEnd"/>
-      <w:r>
-        <w:rPr>
-          <w:highlight w:val="lightGray"/>
-          <w:lang w:val="en-US"/>
-        </w:rPr>
-        <w:t xml:space="preserve"> </w:t>
-      </w:r>
-      <w:proofErr w:type="spellStart"/>
-      <w:r>
-        <w:rPr>
-          <w:highlight w:val="lightGray"/>
-          <w:lang w:val="en-US"/>
-        </w:rPr>
-        <w:t>config</w:t>
-      </w:r>
-      <w:proofErr w:type="spellEnd"/>
-      <w:r>
-        <w:rPr>
-          <w:highlight w:val="lightGray"/>
-          <w:lang w:val="en-US"/>
-        </w:rPr>
-        <w:t xml:space="preserve"> </w:t>
-      </w:r>
-      <w:r>
-        <w:rPr>
-          <w:highlight w:val="lightGray"/>
-          <w:lang w:val="en-US"/>
-        </w:rPr>
-        <w:t>--</w:t>
-      </w:r>
-      <w:r>
-        <w:rPr>
-          <w:highlight w:val="lightGray"/>
-          <w:lang w:val="en-US"/>
-        </w:rPr>
-        <w:t xml:space="preserve">get </w:t>
-      </w:r>
-      <w:proofErr w:type="spellStart"/>
-      <w:r>
-        <w:rPr>
-          <w:highlight w:val="lightGray"/>
-          <w:lang w:val="en-US"/>
-        </w:rPr>
-        <w:t>branch.master.remote</w:t>
-      </w:r>
-      <w:proofErr w:type="spellEnd"/>
-    </w:p>
-    <w:p>
-      <w:pPr>
-        <w:spacing w:after="0" w:line="240" w:lineRule="auto"/>
-        <w:rPr>
-          <w:lang w:val="en-US"/>
-        </w:rPr>
-      </w:pPr>
-      <w:proofErr w:type="gramStart"/>
-      <w:r>
-        <w:rPr>
-          <w:highlight w:val="lightGray"/>
-          <w:lang w:val="en-US"/>
-        </w:rPr>
-        <w:t>origin</w:t>
-      </w:r>
-      <w:proofErr w:type="gramEnd"/>
-    </w:p>
-    <w:p>
-      <w:pPr>
-        <w:spacing w:after="0" w:line="240" w:lineRule="auto"/>
-        <w:rPr>
-          <w:lang w:val="en-US"/>
-        </w:rPr>
-      </w:pPr>
-    </w:p>
-    <w:p>
-      <w:pPr>
-        <w:spacing w:after="0" w:line="240" w:lineRule="auto"/>
-        <w:rPr>
-          <w:lang w:val="en-US"/>
-        </w:rPr>
-      </w:pPr>
-      <w:r>
-        <w:rPr>
-          <w:lang w:val="en-US"/>
-        </w:rPr>
-        <w:t xml:space="preserve">The second (additional) argument to </w:t>
-      </w:r>
-      <w:r>
-        <w:rPr>
-          <w:i/>
-          <w:lang w:val="en-US"/>
-        </w:rPr>
-        <w:t>“</w:t>
-      </w:r>
-      <w:r>
-        <w:rPr>
-          <w:i/>
-          <w:lang w:val="en-US"/>
-        </w:rPr>
-        <w:t xml:space="preserve">$ </w:t>
-      </w:r>
-      <w:proofErr w:type="spellStart"/>
-      <w:r>
-        <w:rPr>
-          <w:i/>
-          <w:lang w:val="en-US"/>
-        </w:rPr>
-        <w:t>git</w:t>
-      </w:r>
-      <w:proofErr w:type="spellEnd"/>
       <w:r>
         <w:rPr>
           <w:i/>
@@ -3267,7 +3569,6 @@
       </w:r>
       <w:r>
         <w:rPr>
-          <w:i/>
           <w:lang w:val="en-US"/>
         </w:rPr>
         <w:t>”</w:t>
@@ -3276,648 +3577,19 @@
         <w:rPr>
           <w:lang w:val="en-US"/>
         </w:rPr>
-        <w:t xml:space="preserve"> tells it which branch or branches to merge in. This is the name of the branch as found on the remote. For instance, if you want to fetch from origin to pick up new commits added to their ‘login’ branch, and merge them with your local master branch:</w:t>
-      </w:r>
-    </w:p>
-    <w:p>
-      <w:pPr>
-        <w:spacing w:after="0" w:line="240" w:lineRule="auto"/>
-        <w:rPr>
-          <w:lang w:val="en-US"/>
-        </w:rPr>
-      </w:pPr>
-    </w:p>
-    <w:p>
-      <w:pPr>
-        <w:spacing w:after="0" w:line="240" w:lineRule="auto"/>
-        <w:rPr>
-          <w:lang w:val="en-US"/>
-        </w:rPr>
-      </w:pPr>
-      <w:r>
-        <w:rPr>
-          <w:highlight w:val="lightGray"/>
-          <w:lang w:val="en-US"/>
-        </w:rPr>
-        <w:t xml:space="preserve">$ </w:t>
-      </w:r>
-      <w:proofErr w:type="spellStart"/>
-      <w:proofErr w:type="gramStart"/>
-      <w:r>
-        <w:rPr>
-          <w:highlight w:val="lightGray"/>
-          <w:lang w:val="en-US"/>
-        </w:rPr>
-        <w:t>git</w:t>
-      </w:r>
-      <w:proofErr w:type="spellEnd"/>
-      <w:proofErr w:type="gramEnd"/>
-      <w:r>
-        <w:rPr>
-          <w:highlight w:val="lightGray"/>
-          <w:lang w:val="en-US"/>
-        </w:rPr>
-        <w:t xml:space="preserve"> pull origin login</w:t>
-      </w:r>
-    </w:p>
-    <w:p>
-      <w:pPr>
-        <w:spacing w:after="0" w:line="240" w:lineRule="auto"/>
-        <w:rPr>
-          <w:lang w:val="en-US"/>
-        </w:rPr>
-      </w:pPr>
-    </w:p>
-    <w:p>
-      <w:pPr>
-        <w:spacing w:after="0" w:line="240" w:lineRule="auto"/>
-        <w:rPr>
-          <w:lang w:val="en-US"/>
-        </w:rPr>
-      </w:pPr>
-      <w:r>
-        <w:rPr>
-          <w:lang w:val="en-US"/>
-        </w:rPr>
-        <w:t xml:space="preserve">If </w:t>
-      </w:r>
-      <w:r>
-        <w:rPr>
-          <w:i/>
-          <w:lang w:val="en-US"/>
-        </w:rPr>
-        <w:t>“</w:t>
-      </w:r>
-      <w:r>
-        <w:rPr>
-          <w:i/>
-          <w:lang w:val="en-US"/>
-        </w:rPr>
-        <w:t xml:space="preserve">$ </w:t>
-      </w:r>
-      <w:proofErr w:type="spellStart"/>
-      <w:r>
-        <w:rPr>
-          <w:i/>
-          <w:lang w:val="en-US"/>
-        </w:rPr>
-        <w:t>git</w:t>
-      </w:r>
-      <w:proofErr w:type="spellEnd"/>
-      <w:r>
-        <w:rPr>
-          <w:i/>
-          <w:lang w:val="en-US"/>
-        </w:rPr>
-        <w:t xml:space="preserve"> pull</w:t>
-      </w:r>
-      <w:r>
-        <w:rPr>
-          <w:i/>
-          <w:lang w:val="en-US"/>
-        </w:rPr>
-        <w:t>”</w:t>
-      </w:r>
-      <w:r>
-        <w:rPr>
-          <w:i/>
-          <w:lang w:val="en-US"/>
-        </w:rPr>
-        <w:t xml:space="preserve"> </w:t>
-      </w:r>
-      <w:r>
-        <w:rPr>
-          <w:lang w:val="en-US"/>
-        </w:rPr>
-        <w:t xml:space="preserve">says that there is not tracking information for the current branch, you need to set it up so </w:t>
-      </w:r>
-      <w:r>
-        <w:rPr>
-          <w:lang w:val="en-US"/>
-        </w:rPr>
-        <w:t>that your branch tracks the GitH</w:t>
-      </w:r>
-      <w:r>
-        <w:rPr>
-          <w:lang w:val="en-US"/>
-        </w:rPr>
-        <w:t>ub branch as an upstream:</w:t>
-      </w:r>
-    </w:p>
-    <w:p>
-      <w:pPr>
-        <w:spacing w:after="0" w:line="240" w:lineRule="auto"/>
-        <w:rPr>
-          <w:lang w:val="en-US"/>
-        </w:rPr>
-      </w:pPr>
-    </w:p>
-    <w:p>
-      <w:pPr>
-        <w:spacing w:after="0" w:line="240" w:lineRule="auto"/>
-        <w:rPr>
-          <w:highlight w:val="lightGray"/>
-          <w:lang w:val="en-US"/>
-        </w:rPr>
-      </w:pPr>
-      <w:r>
-        <w:rPr>
-          <w:highlight w:val="lightGray"/>
-          <w:lang w:val="en-US"/>
-        </w:rPr>
-        <w:t xml:space="preserve">$ </w:t>
-      </w:r>
-      <w:proofErr w:type="spellStart"/>
-      <w:proofErr w:type="gramStart"/>
-      <w:r>
-        <w:rPr>
-          <w:highlight w:val="lightGray"/>
-          <w:lang w:val="en-US"/>
-        </w:rPr>
-        <w:t>git</w:t>
-      </w:r>
-      <w:proofErr w:type="spellEnd"/>
-      <w:proofErr w:type="gramEnd"/>
-      <w:r>
-        <w:rPr>
-          <w:highlight w:val="lightGray"/>
-          <w:lang w:val="en-US"/>
-        </w:rPr>
-        <w:t xml:space="preserve"> branch --set-upstream-to-origin/master “Name of Branch”</w:t>
-      </w:r>
-    </w:p>
-    <w:p>
-      <w:pPr>
-        <w:spacing w:after="0" w:line="240" w:lineRule="auto"/>
-        <w:rPr>
-          <w:lang w:val="en-US"/>
-        </w:rPr>
-      </w:pPr>
-      <w:r>
-        <w:rPr>
-          <w:highlight w:val="lightGray"/>
-          <w:lang w:val="en-US"/>
-        </w:rPr>
-        <w:t xml:space="preserve">$ </w:t>
-      </w:r>
-      <w:proofErr w:type="spellStart"/>
-      <w:proofErr w:type="gramStart"/>
-      <w:r>
-        <w:rPr>
-          <w:highlight w:val="lightGray"/>
-          <w:lang w:val="en-US"/>
-        </w:rPr>
-        <w:t>git</w:t>
-      </w:r>
-      <w:proofErr w:type="spellEnd"/>
-      <w:proofErr w:type="gramEnd"/>
-      <w:r>
-        <w:rPr>
-          <w:highlight w:val="lightGray"/>
-          <w:lang w:val="en-US"/>
-        </w:rPr>
-        <w:t xml:space="preserve"> pull</w:t>
-      </w:r>
-    </w:p>
-    <w:p>
-      <w:pPr>
-        <w:spacing w:after="0" w:line="240" w:lineRule="auto"/>
-        <w:rPr>
-          <w:lang w:val="en-US"/>
-        </w:rPr>
-      </w:pPr>
-    </w:p>
-    <w:p>
-      <w:pPr>
-        <w:spacing w:after="0" w:line="240" w:lineRule="auto"/>
-        <w:rPr>
-          <w:lang w:val="en-US"/>
-        </w:rPr>
-      </w:pPr>
-      <w:r>
-        <w:rPr>
-          <w:i/>
-          <w:lang w:val="en-US"/>
-        </w:rPr>
-        <w:t>“</w:t>
-      </w:r>
-      <w:r>
-        <w:rPr>
-          <w:i/>
-          <w:lang w:val="en-US"/>
-        </w:rPr>
-        <w:t xml:space="preserve">$ </w:t>
-      </w:r>
-      <w:proofErr w:type="spellStart"/>
-      <w:r>
-        <w:rPr>
-          <w:i/>
-          <w:lang w:val="en-US"/>
-        </w:rPr>
-        <w:t>git</w:t>
-      </w:r>
-      <w:proofErr w:type="spellEnd"/>
-      <w:r>
-        <w:rPr>
-          <w:i/>
-          <w:lang w:val="en-US"/>
-        </w:rPr>
-        <w:t xml:space="preserve"> pull</w:t>
-      </w:r>
-      <w:r>
-        <w:rPr>
-          <w:i/>
-          <w:lang w:val="en-US"/>
-        </w:rPr>
-        <w:t>”</w:t>
-      </w:r>
-      <w:r>
-        <w:rPr>
-          <w:lang w:val="en-US"/>
-        </w:rPr>
-        <w:t xml:space="preserve"> </w:t>
-      </w:r>
-      <w:r>
-        <w:rPr>
-          <w:lang w:val="en-US"/>
-        </w:rPr>
-        <w:t xml:space="preserve">s job is to fetch new commits and merge them into the current branch. If the current branch is not outdated compared to the one you pull from, that is that no new pushes have been made by other users, ‘pull’ will say ‘Already-up-to-date”. Even if you have local changes in your working directory, </w:t>
-      </w:r>
-      <w:r>
-        <w:rPr>
-          <w:i/>
-          <w:lang w:val="en-US"/>
-        </w:rPr>
-        <w:t>“</w:t>
-      </w:r>
-      <w:r>
-        <w:rPr>
-          <w:i/>
-          <w:lang w:val="en-US"/>
-        </w:rPr>
-        <w:t xml:space="preserve">$ </w:t>
-      </w:r>
-      <w:proofErr w:type="spellStart"/>
-      <w:r>
-        <w:rPr>
-          <w:i/>
-          <w:lang w:val="en-US"/>
-        </w:rPr>
-        <w:t>git</w:t>
-      </w:r>
-      <w:proofErr w:type="spellEnd"/>
-      <w:r>
-        <w:rPr>
-          <w:i/>
-          <w:lang w:val="en-US"/>
-        </w:rPr>
-        <w:t xml:space="preserve"> pull</w:t>
-      </w:r>
-      <w:r>
-        <w:rPr>
-          <w:lang w:val="en-US"/>
-        </w:rPr>
-        <w:t>”</w:t>
-      </w:r>
-      <w:r>
-        <w:rPr>
-          <w:lang w:val="en-US"/>
-        </w:rPr>
         <w:t xml:space="preserve"> doesn’t update.</w:t>
       </w:r>
     </w:p>
     <w:p>
       <w:pPr>
-        <w:spacing w:after="0" w:line="240" w:lineRule="auto"/>
-        <w:rPr>
-          <w:lang w:val="en-US"/>
-        </w:rPr>
-      </w:pPr>
-      <w:r>
-        <w:rPr>
-          <w:i/>
-          <w:lang w:val="en-US"/>
-        </w:rPr>
-        <w:t>“</w:t>
-      </w:r>
-      <w:r>
-        <w:rPr>
-          <w:i/>
-          <w:lang w:val="en-US"/>
-        </w:rPr>
-        <w:t xml:space="preserve">$ </w:t>
-      </w:r>
-      <w:proofErr w:type="spellStart"/>
-      <w:r>
-        <w:rPr>
-          <w:i/>
-          <w:lang w:val="en-US"/>
-        </w:rPr>
-        <w:t>git</w:t>
-      </w:r>
-      <w:proofErr w:type="spellEnd"/>
-      <w:r>
-        <w:rPr>
-          <w:i/>
-          <w:lang w:val="en-US"/>
-        </w:rPr>
-        <w:t xml:space="preserve"> pull</w:t>
-      </w:r>
-      <w:r>
-        <w:rPr>
-          <w:i/>
-          <w:lang w:val="en-US"/>
-        </w:rPr>
-        <w:t>”</w:t>
-      </w:r>
-      <w:r>
-        <w:rPr>
-          <w:lang w:val="en-US"/>
-        </w:rPr>
-        <w:t xml:space="preserve"> can be considered ‘unsafe’, as it will download remote content and immediately attempt to change the local state to match that content. This may unintentionally cause the local repository to get in a conflicted state. (Opposed to </w:t>
-      </w:r>
-      <w:r>
-        <w:rPr>
-          <w:i/>
-          <w:lang w:val="en-US"/>
-        </w:rPr>
-        <w:t>“</w:t>
-      </w:r>
-      <w:r>
-        <w:rPr>
-          <w:i/>
-          <w:lang w:val="en-US"/>
-        </w:rPr>
-        <w:t xml:space="preserve">$ </w:t>
-      </w:r>
-      <w:proofErr w:type="spellStart"/>
-      <w:r>
-        <w:rPr>
-          <w:i/>
-          <w:lang w:val="en-US"/>
-        </w:rPr>
-        <w:t>git</w:t>
-      </w:r>
-      <w:proofErr w:type="spellEnd"/>
-      <w:r>
-        <w:rPr>
-          <w:i/>
-          <w:lang w:val="en-US"/>
-        </w:rPr>
-        <w:t xml:space="preserve"> fetch</w:t>
-      </w:r>
-      <w:r>
-        <w:rPr>
-          <w:i/>
-          <w:lang w:val="en-US"/>
-        </w:rPr>
-        <w:t>”</w:t>
-      </w:r>
-      <w:r>
-        <w:rPr>
-          <w:i/>
-          <w:lang w:val="en-US"/>
-        </w:rPr>
-        <w:t>,</w:t>
-      </w:r>
-      <w:r>
-        <w:rPr>
-          <w:lang w:val="en-US"/>
-        </w:rPr>
-        <w:t xml:space="preserve"> which is considered ‘safe’, as it will download remote content and not alter the state of the local repository.)</w:t>
-      </w:r>
-    </w:p>
-    <w:p>
-      <w:pPr>
-        <w:spacing w:after="0" w:line="240" w:lineRule="auto"/>
-        <w:rPr>
-          <w:lang w:val="en-US"/>
-        </w:rPr>
-      </w:pPr>
-      <w:r>
-        <w:rPr>
-          <w:lang w:val="en-US"/>
-        </w:rPr>
-        <w:t xml:space="preserve">Pulling via rebase – you can pull using the command </w:t>
-      </w:r>
-      <w:r>
-        <w:rPr>
-          <w:i/>
-          <w:lang w:val="en-US"/>
-        </w:rPr>
-        <w:t>“</w:t>
-      </w:r>
-      <w:r>
-        <w:rPr>
-          <w:i/>
-          <w:lang w:val="en-US"/>
-        </w:rPr>
-        <w:t xml:space="preserve">$ </w:t>
-      </w:r>
-      <w:proofErr w:type="spellStart"/>
-      <w:r>
-        <w:rPr>
-          <w:i/>
-          <w:lang w:val="en-US"/>
-        </w:rPr>
-        <w:t>git</w:t>
-      </w:r>
-      <w:proofErr w:type="spellEnd"/>
-      <w:r>
-        <w:rPr>
-          <w:i/>
-          <w:lang w:val="en-US"/>
-        </w:rPr>
-        <w:t xml:space="preserve"> pull --rebase</w:t>
-      </w:r>
-      <w:r>
-        <w:rPr>
-          <w:i/>
-          <w:lang w:val="en-US"/>
-        </w:rPr>
-        <w:t>”</w:t>
-      </w:r>
-      <w:r>
-        <w:rPr>
-          <w:i/>
-          <w:lang w:val="en-US"/>
-        </w:rPr>
-        <w:t>.</w:t>
-      </w:r>
-      <w:r>
-        <w:rPr>
-          <w:lang w:val="en-US"/>
-        </w:rPr>
-        <w:t xml:space="preserve"> The --rebase option can be used to ensure a linear history by preventing unnecessary merge commits. Many developers prefer rebasing over merging (which is a normal </w:t>
-      </w:r>
-      <w:r>
-        <w:rPr>
-          <w:i/>
-          <w:lang w:val="en-US"/>
-        </w:rPr>
-        <w:t>“</w:t>
-      </w:r>
-      <w:r>
-        <w:rPr>
-          <w:i/>
-          <w:lang w:val="en-US"/>
-        </w:rPr>
-        <w:t xml:space="preserve">$ </w:t>
-      </w:r>
-      <w:proofErr w:type="spellStart"/>
-      <w:r>
-        <w:rPr>
-          <w:i/>
-          <w:lang w:val="en-US"/>
-        </w:rPr>
-        <w:t>git</w:t>
-      </w:r>
-      <w:proofErr w:type="spellEnd"/>
-      <w:r>
-        <w:rPr>
-          <w:i/>
-          <w:lang w:val="en-US"/>
-        </w:rPr>
-        <w:t xml:space="preserve"> pull</w:t>
-      </w:r>
-      <w:r>
-        <w:rPr>
-          <w:i/>
-          <w:lang w:val="en-US"/>
-        </w:rPr>
-        <w:t>”</w:t>
-      </w:r>
-      <w:r>
-        <w:rPr>
-          <w:lang w:val="en-US"/>
-        </w:rPr>
-        <w:t xml:space="preserve">), since </w:t>
-      </w:r>
-      <w:proofErr w:type="gramStart"/>
-      <w:r>
-        <w:rPr>
-          <w:lang w:val="en-US"/>
-        </w:rPr>
-        <w:t>it’s</w:t>
-      </w:r>
-      <w:proofErr w:type="gramEnd"/>
-      <w:r>
-        <w:rPr>
-          <w:lang w:val="en-US"/>
-        </w:rPr>
-        <w:t xml:space="preserve"> like saying, “I want to put my changes on top of what everybody else has done.”</w:t>
-      </w:r>
-      <w:r>
-        <w:rPr>
-          <w:lang w:val="en-US"/>
-        </w:rPr>
-        <w:t xml:space="preserve"> </w:t>
-      </w:r>
-    </w:p>
-    <w:p>
-      <w:pPr>
-        <w:pStyle w:val="NormalWeb"/>
-        <w:shd w:val="clear" w:color="auto" w:fill="FFFFFF"/>
-        <w:spacing w:before="0" w:beforeAutospacing="0" w:after="0" w:afterAutospacing="0"/>
-        <w:textAlignment w:val="baseline"/>
-        <w:rPr>
-          <w:rFonts w:asciiTheme="minorHAnsi" w:eastAsiaTheme="minorHAnsi" w:hAnsiTheme="minorHAnsi" w:cstheme="minorBidi"/>
-          <w:sz w:val="22"/>
-          <w:szCs w:val="22"/>
-          <w:lang w:val="en-US" w:eastAsia="en-US"/>
-        </w:rPr>
-      </w:pPr>
-      <w:r>
-        <w:rPr>
-          <w:rFonts w:asciiTheme="minorHAnsi" w:eastAsiaTheme="minorHAnsi" w:hAnsiTheme="minorHAnsi" w:cstheme="minorBidi"/>
-          <w:sz w:val="22"/>
-          <w:szCs w:val="22"/>
-          <w:lang w:val="en-US" w:eastAsia="en-US"/>
-        </w:rPr>
-        <w:t xml:space="preserve">Some clarification as to why you should use </w:t>
-      </w:r>
-      <w:r>
-        <w:rPr>
-          <w:rFonts w:asciiTheme="minorHAnsi" w:eastAsiaTheme="minorHAnsi" w:hAnsiTheme="minorHAnsi" w:cstheme="minorBidi"/>
-          <w:i/>
-          <w:sz w:val="22"/>
-          <w:szCs w:val="22"/>
-          <w:lang w:val="en-US" w:eastAsia="en-US"/>
-        </w:rPr>
-        <w:t>“</w:t>
-      </w:r>
-      <w:r>
-        <w:rPr>
-          <w:rFonts w:asciiTheme="minorHAnsi" w:eastAsiaTheme="minorHAnsi" w:hAnsiTheme="minorHAnsi" w:cstheme="minorBidi"/>
-          <w:i/>
-          <w:sz w:val="22"/>
-          <w:szCs w:val="22"/>
-          <w:lang w:val="en-US" w:eastAsia="en-US"/>
-        </w:rPr>
-        <w:t xml:space="preserve">$ </w:t>
-      </w:r>
-      <w:proofErr w:type="spellStart"/>
-      <w:r>
-        <w:rPr>
-          <w:rFonts w:asciiTheme="minorHAnsi" w:eastAsiaTheme="minorHAnsi" w:hAnsiTheme="minorHAnsi" w:cstheme="minorBidi"/>
-          <w:i/>
-          <w:sz w:val="22"/>
-          <w:szCs w:val="22"/>
-          <w:lang w:val="en-US" w:eastAsia="en-US"/>
-        </w:rPr>
-        <w:t>git</w:t>
-      </w:r>
-      <w:proofErr w:type="spellEnd"/>
-      <w:r>
-        <w:rPr>
-          <w:rFonts w:asciiTheme="minorHAnsi" w:eastAsiaTheme="minorHAnsi" w:hAnsiTheme="minorHAnsi" w:cstheme="minorBidi"/>
-          <w:i/>
-          <w:sz w:val="22"/>
-          <w:szCs w:val="22"/>
-          <w:lang w:val="en-US" w:eastAsia="en-US"/>
-        </w:rPr>
-        <w:t xml:space="preserve"> pull --rebase</w:t>
-      </w:r>
-      <w:r>
-        <w:rPr>
-          <w:rFonts w:asciiTheme="minorHAnsi" w:eastAsiaTheme="minorHAnsi" w:hAnsiTheme="minorHAnsi" w:cstheme="minorBidi"/>
-          <w:i/>
-          <w:sz w:val="22"/>
-          <w:szCs w:val="22"/>
-          <w:lang w:val="en-US" w:eastAsia="en-US"/>
-        </w:rPr>
-        <w:t>”</w:t>
-      </w:r>
-      <w:r>
-        <w:rPr>
-          <w:rFonts w:asciiTheme="minorHAnsi" w:eastAsiaTheme="minorHAnsi" w:hAnsiTheme="minorHAnsi" w:cstheme="minorBidi"/>
-          <w:sz w:val="22"/>
-          <w:szCs w:val="22"/>
-          <w:lang w:val="en-US" w:eastAsia="en-US"/>
-        </w:rPr>
-        <w:t xml:space="preserve">. If for some reason you want your local branch to be constantly updated, meaning that the local branch and the remote one to be ONE, you use this command. Because you no longer merge, you basically commit on top of the remote branch. </w:t>
-      </w:r>
-    </w:p>
-    <w:p>
-      <w:pPr>
-        <w:spacing w:after="0" w:line="240" w:lineRule="auto"/>
-        <w:rPr>
-          <w:lang w:val="en-US"/>
-        </w:rPr>
-      </w:pPr>
-    </w:p>
-    <w:p>
-      <w:pPr>
-        <w:spacing w:after="0" w:line="240" w:lineRule="auto"/>
-        <w:rPr>
-          <w:lang w:val="en-US"/>
-        </w:rPr>
-      </w:pPr>
-      <w:r>
-        <w:rPr>
-          <w:lang w:val="en-US"/>
-        </w:rPr>
-        <w:lastRenderedPageBreak/>
+        <w:rPr>
+          <w:lang w:val="en-US"/>
+        </w:rPr>
+      </w:pPr>
+      <w:r>
+        <w:rPr>
+          <w:noProof/>
+        </w:rPr>
         <w:pict>
           <v:shapetype id="_x0000_t75" coordsize="21600,21600" o:spt="75" o:preferrelative="t" path="m@4@5l@4@11@9@11@9@5xe" filled="f" stroked="f">
             <v:stroke joinstyle="miter"/>
@@ -3938,10 +3610,1530 @@
             <v:path o:extrusionok="f" gradientshapeok="t" o:connecttype="rect"/>
             <o:lock v:ext="edit" aspectratio="t"/>
           </v:shapetype>
-          <v:shape id="_x0000_i1025" type="#_x0000_t75" style="width:453.6pt;height:382.2pt">
+          <v:shape id="_x0000_s1027" type="#_x0000_t75" style="position:absolute;margin-left:4.2pt;margin-top:25.45pt;width:453.6pt;height:410.55pt;z-index:-251657216;mso-position-horizontal-relative:text;mso-position-vertical-relative:text;mso-width-relative:page;mso-height-relative:page">
             <v:imagedata r:id="rId5" o:title="basic-remote-workflow"/>
           </v:shape>
         </w:pict>
+      </w:r>
+      <w:r>
+        <w:rPr>
+          <w:lang w:val="en-US"/>
+        </w:rPr>
+        <w:br w:type="page"/>
+      </w:r>
+    </w:p>
+    <w:p>
+      <w:pPr>
+        <w:pStyle w:val="NormalWeb"/>
+        <w:shd w:val="clear" w:color="auto" w:fill="FFFFFF"/>
+        <w:spacing w:before="0" w:beforeAutospacing="0" w:after="0" w:afterAutospacing="0"/>
+        <w:jc w:val="center"/>
+        <w:textAlignment w:val="baseline"/>
+        <w:rPr>
+          <w:rFonts w:asciiTheme="minorHAnsi" w:eastAsiaTheme="minorHAnsi" w:hAnsiTheme="minorHAnsi" w:cstheme="minorBidi"/>
+          <w:b/>
+          <w:sz w:val="28"/>
+          <w:szCs w:val="22"/>
+          <w:lang w:val="en-US" w:eastAsia="en-US"/>
+        </w:rPr>
+      </w:pPr>
+      <w:r>
+        <w:rPr>
+          <w:rFonts w:asciiTheme="minorHAnsi" w:eastAsiaTheme="minorHAnsi" w:hAnsiTheme="minorHAnsi" w:cstheme="minorBidi"/>
+          <w:b/>
+          <w:sz w:val="28"/>
+          <w:szCs w:val="22"/>
+          <w:lang w:val="en-US" w:eastAsia="en-US"/>
+        </w:rPr>
+        <w:lastRenderedPageBreak/>
+        <w:t xml:space="preserve">Branches in </w:t>
+      </w:r>
+      <w:proofErr w:type="spellStart"/>
+      <w:r>
+        <w:rPr>
+          <w:rFonts w:asciiTheme="minorHAnsi" w:eastAsiaTheme="minorHAnsi" w:hAnsiTheme="minorHAnsi" w:cstheme="minorBidi"/>
+          <w:b/>
+          <w:sz w:val="28"/>
+          <w:szCs w:val="22"/>
+          <w:lang w:val="en-US" w:eastAsia="en-US"/>
+        </w:rPr>
+        <w:t>Git</w:t>
+      </w:r>
+      <w:proofErr w:type="spellEnd"/>
+    </w:p>
+    <w:p>
+      <w:pPr>
+        <w:pStyle w:val="NormalWeb"/>
+        <w:shd w:val="clear" w:color="auto" w:fill="FFFFFF"/>
+        <w:spacing w:before="0" w:beforeAutospacing="0" w:after="0" w:afterAutospacing="0"/>
+        <w:textAlignment w:val="baseline"/>
+        <w:rPr>
+          <w:rFonts w:asciiTheme="minorHAnsi" w:eastAsiaTheme="minorHAnsi" w:hAnsiTheme="minorHAnsi" w:cstheme="minorBidi"/>
+          <w:sz w:val="22"/>
+          <w:szCs w:val="22"/>
+          <w:lang w:val="en-US" w:eastAsia="en-US"/>
+        </w:rPr>
+      </w:pPr>
+    </w:p>
+    <w:p>
+      <w:pPr>
+        <w:spacing w:after="0" w:line="240" w:lineRule="auto"/>
+        <w:rPr>
+          <w:b/>
+          <w:lang w:val="en-US"/>
+        </w:rPr>
+      </w:pPr>
+      <w:r>
+        <w:rPr>
+          <w:b/>
+          <w:lang w:val="en-US"/>
+        </w:rPr>
+        <w:t>Why do we have branching?</w:t>
+      </w:r>
+    </w:p>
+    <w:p>
+      <w:pPr>
+        <w:spacing w:after="0" w:line="240" w:lineRule="auto"/>
+        <w:rPr>
+          <w:lang w:val="en-US"/>
+        </w:rPr>
+      </w:pPr>
+      <w:r>
+        <w:rPr>
+          <w:lang w:val="en-US"/>
+        </w:rPr>
+        <w:t>For example, i</w:t>
+      </w:r>
+      <w:r>
+        <w:rPr>
+          <w:lang w:val="en-US"/>
+        </w:rPr>
+        <w:t>f you work with a big project, lots of files and lots of folders, then you will know that because there are so many files and so many things can go wrong you don’t really want to have to keep track of what has changed and what hasn’t</w:t>
+      </w:r>
+      <w:r>
+        <w:rPr>
+          <w:lang w:val="en-US"/>
+        </w:rPr>
+        <w:t>;</w:t>
+      </w:r>
+      <w:r>
+        <w:rPr>
+          <w:lang w:val="en-US"/>
+        </w:rPr>
+        <w:t xml:space="preserve"> and perhaps you have one copy of your source code in which everything is working and you don’t want to mess w</w:t>
+      </w:r>
+      <w:r>
+        <w:rPr>
+          <w:lang w:val="en-US"/>
+        </w:rPr>
+        <w:t>ith that, because m</w:t>
+      </w:r>
+      <w:r>
+        <w:rPr>
+          <w:lang w:val="en-US"/>
+        </w:rPr>
+        <w:t xml:space="preserve">aking changes to it risks it breaking. </w:t>
+      </w:r>
+    </w:p>
+    <w:p>
+      <w:pPr>
+        <w:spacing w:after="0" w:line="240" w:lineRule="auto"/>
+        <w:rPr>
+          <w:lang w:val="en-US"/>
+        </w:rPr>
+      </w:pPr>
+      <w:r>
+        <w:rPr>
+          <w:lang w:val="en-US"/>
+        </w:rPr>
+        <w:t xml:space="preserve">So what you would normally do is make a copy of what is already working and you would just work on the duplicate. </w:t>
+      </w:r>
+    </w:p>
+    <w:p>
+      <w:pPr>
+        <w:spacing w:after="0" w:line="240" w:lineRule="auto"/>
+        <w:rPr>
+          <w:lang w:val="en-US"/>
+        </w:rPr>
+      </w:pPr>
+      <w:r>
+        <w:rPr>
+          <w:lang w:val="en-US"/>
+        </w:rPr>
+        <w:t xml:space="preserve">Well </w:t>
+      </w:r>
+      <w:proofErr w:type="spellStart"/>
+      <w:r>
+        <w:rPr>
+          <w:lang w:val="en-US"/>
+        </w:rPr>
+        <w:t>Git</w:t>
+      </w:r>
+      <w:proofErr w:type="spellEnd"/>
+      <w:r>
+        <w:rPr>
+          <w:lang w:val="en-US"/>
+        </w:rPr>
+        <w:t xml:space="preserve"> has a very effective way of dealing with this and it is called branching. </w:t>
+      </w:r>
+    </w:p>
+    <w:p>
+      <w:pPr>
+        <w:spacing w:after="0" w:line="240" w:lineRule="auto"/>
+        <w:rPr>
+          <w:lang w:val="en-US"/>
+        </w:rPr>
+      </w:pPr>
+    </w:p>
+    <w:p>
+      <w:pPr>
+        <w:spacing w:after="0" w:line="240" w:lineRule="auto"/>
+        <w:rPr>
+          <w:b/>
+          <w:lang w:val="en-US"/>
+        </w:rPr>
+      </w:pPr>
+      <w:r>
+        <w:rPr>
+          <w:b/>
+          <w:lang w:val="en-US"/>
+        </w:rPr>
+        <w:t>Example way of structuring a project:</w:t>
+      </w:r>
+    </w:p>
+    <w:p>
+      <w:pPr>
+        <w:spacing w:after="0" w:line="240" w:lineRule="auto"/>
+        <w:rPr>
+          <w:lang w:val="en-US"/>
+        </w:rPr>
+      </w:pPr>
+      <w:r>
+        <w:rPr>
+          <w:noProof/>
+          <w:lang w:eastAsia="bg-BG"/>
+        </w:rPr>
+        <mc:AlternateContent>
+          <mc:Choice Requires="wps">
+            <w:drawing>
+              <wp:anchor distT="0" distB="0" distL="114300" distR="114300" simplePos="0" relativeHeight="251661312" behindDoc="0" locked="0" layoutInCell="1" allowOverlap="1">
+                <wp:simplePos x="0" y="0"/>
+                <wp:positionH relativeFrom="column">
+                  <wp:posOffset>2369185</wp:posOffset>
+                </wp:positionH>
+                <wp:positionV relativeFrom="paragraph">
+                  <wp:posOffset>121285</wp:posOffset>
+                </wp:positionV>
+                <wp:extent cx="1463040" cy="647700"/>
+                <wp:effectExtent l="0" t="0" r="22860" b="19050"/>
+                <wp:wrapNone/>
+                <wp:docPr id="2" name="Rounded Rectangle 2"/>
+                <wp:cNvGraphicFramePr/>
+                <a:graphic xmlns:a="http://schemas.openxmlformats.org/drawingml/2006/main">
+                  <a:graphicData uri="http://schemas.microsoft.com/office/word/2010/wordprocessingShape">
+                    <wps:wsp>
+                      <wps:cNvSpPr/>
+                      <wps:spPr>
+                        <a:xfrm>
+                          <a:off x="0" y="0"/>
+                          <a:ext cx="1463040" cy="647700"/>
+                        </a:xfrm>
+                        <a:prstGeom prst="roundRect">
+                          <a:avLst/>
+                        </a:prstGeom>
+                      </wps:spPr>
+                      <wps:style>
+                        <a:lnRef idx="2">
+                          <a:schemeClr val="accent1">
+                            <a:shade val="50000"/>
+                          </a:schemeClr>
+                        </a:lnRef>
+                        <a:fillRef idx="1">
+                          <a:schemeClr val="accent1"/>
+                        </a:fillRef>
+                        <a:effectRef idx="0">
+                          <a:schemeClr val="accent1"/>
+                        </a:effectRef>
+                        <a:fontRef idx="minor">
+                          <a:schemeClr val="lt1"/>
+                        </a:fontRef>
+                      </wps:style>
+                      <wps:txbx>
+                        <w:txbxContent>
+                          <w:p>
+                            <w:pPr>
+                              <w:jc w:val="center"/>
+                              <w:rPr>
+                                <w:lang w:val="en-US"/>
+                              </w:rPr>
+                            </w:pPr>
+                            <w:r>
+                              <w:rPr>
+                                <w:lang w:val="en-US"/>
+                              </w:rPr>
+                              <w:t>MASTER BRANCH</w:t>
+                            </w:r>
+                          </w:p>
+                        </w:txbxContent>
+                      </wps:txbx>
+                      <wps:bodyPr rot="0" spcFirstLastPara="0" vertOverflow="overflow" horzOverflow="overflow" vert="horz" wrap="square" lIns="91440" tIns="45720" rIns="91440" bIns="45720" numCol="1" spcCol="0" rtlCol="0" fromWordArt="0" anchor="ctr" anchorCtr="0" forceAA="0" compatLnSpc="1">
+                        <a:prstTxWarp prst="textNoShape">
+                          <a:avLst/>
+                        </a:prstTxWarp>
+                        <a:noAutofit/>
+                      </wps:bodyPr>
+                    </wps:wsp>
+                  </a:graphicData>
+                </a:graphic>
+                <wp14:sizeRelV relativeFrom="margin">
+                  <wp14:pctHeight>0</wp14:pctHeight>
+                </wp14:sizeRelV>
+              </wp:anchor>
+            </w:drawing>
+          </mc:Choice>
+          <mc:Fallback>
+            <w:pict>
+              <v:roundrect id="Rounded Rectangle 2" o:spid="_x0000_s1026" style="position:absolute;margin-left:186.55pt;margin-top:9.55pt;width:115.2pt;height:51pt;z-index:251661312;visibility:visible;mso-wrap-style:square;mso-height-percent:0;mso-wrap-distance-left:9pt;mso-wrap-distance-top:0;mso-wrap-distance-right:9pt;mso-wrap-distance-bottom:0;mso-position-horizontal:absolute;mso-position-horizontal-relative:text;mso-position-vertical:absolute;mso-position-vertical-relative:text;mso-height-percent:0;mso-height-relative:margin;v-text-anchor:middle" arcsize="10923f" o:gfxdata="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" fillcolor="#5b9bd5 [3204]" strokecolor="#1f4d78 [1604]" strokeweight="1pt">
+                <v:stroke joinstyle="miter"/>
+                <v:textbox>
+                  <w:txbxContent>
+                    <w:p>
+                      <w:pPr>
+                        <w:jc w:val="center"/>
+                        <w:rPr>
+                          <w:lang w:val="en-US"/>
+                        </w:rPr>
+                      </w:pPr>
+                      <w:r>
+                        <w:rPr>
+                          <w:lang w:val="en-US"/>
+                        </w:rPr>
+                        <w:t>MASTER BRANCH</w:t>
+                      </w:r>
+                    </w:p>
+                  </w:txbxContent>
+                </v:textbox>
+              </v:roundrect>
+            </w:pict>
+          </mc:Fallback>
+        </mc:AlternateContent>
+      </w:r>
+    </w:p>
+    <w:p>
+      <w:pPr>
+        <w:spacing w:after="0" w:line="240" w:lineRule="auto"/>
+        <w:rPr>
+          <w:lang w:val="en-US"/>
+        </w:rPr>
+      </w:pPr>
+      <w:r>
+        <w:rPr>
+          <w:noProof/>
+          <w:lang w:eastAsia="bg-BG"/>
+        </w:rPr>
+        <mc:AlternateContent>
+          <mc:Choice Requires="wps">
+            <w:drawing>
+              <wp:anchor distT="0" distB="0" distL="114300" distR="114300" simplePos="0" relativeHeight="251673600" behindDoc="0" locked="0" layoutInCell="1" allowOverlap="1" wp14:anchorId="2F4F4F7E" wp14:editId="10A95D28">
+                <wp:simplePos x="0" y="0"/>
+                <wp:positionH relativeFrom="column">
+                  <wp:posOffset>3778885</wp:posOffset>
+                </wp:positionH>
+                <wp:positionV relativeFrom="paragraph">
+                  <wp:posOffset>1664970</wp:posOffset>
+                </wp:positionV>
+                <wp:extent cx="861060" cy="632460"/>
+                <wp:effectExtent l="0" t="0" r="72390" b="53340"/>
+                <wp:wrapNone/>
+                <wp:docPr id="9" name="Straight Arrow Connector 9"/>
+                <wp:cNvGraphicFramePr/>
+                <a:graphic xmlns:a="http://schemas.openxmlformats.org/drawingml/2006/main">
+                  <a:graphicData uri="http://schemas.microsoft.com/office/word/2010/wordprocessingShape">
+                    <wps:wsp>
+                      <wps:cNvCnPr/>
+                      <wps:spPr>
+                        <a:xfrm>
+                          <a:off x="0" y="0"/>
+                          <a:ext cx="861060" cy="632460"/>
+                        </a:xfrm>
+                        <a:prstGeom prst="straightConnector1">
+                          <a:avLst/>
+                        </a:prstGeom>
+                        <a:ln>
+                          <a:tailEnd type="triangle"/>
+                        </a:ln>
+                      </wps:spPr>
+                      <wps:style>
+                        <a:lnRef idx="1">
+                          <a:schemeClr val="dk1"/>
+                        </a:lnRef>
+                        <a:fillRef idx="0">
+                          <a:schemeClr val="dk1"/>
+                        </a:fillRef>
+                        <a:effectRef idx="0">
+                          <a:schemeClr val="dk1"/>
+                        </a:effectRef>
+                        <a:fontRef idx="minor">
+                          <a:schemeClr val="tx1"/>
+                        </a:fontRef>
+                      </wps:style>
+                      <wps:bodyPr/>
+                    </wps:wsp>
+                  </a:graphicData>
+                </a:graphic>
+                <wp14:sizeRelH relativeFrom="margin">
+                  <wp14:pctWidth>0</wp14:pctWidth>
+                </wp14:sizeRelH>
+                <wp14:sizeRelV relativeFrom="margin">
+                  <wp14:pctHeight>0</wp14:pctHeight>
+                </wp14:sizeRelV>
+              </wp:anchor>
+            </w:drawing>
+          </mc:Choice>
+          <mc:Fallback>
+            <w:pict>
+              <v:shapetype w14:anchorId="2F723D60" id="_x0000_t32" coordsize="21600,21600" o:spt="32" o:oned="t" path="m,l21600,21600e" filled="f">
+                <v:path arrowok="t" fillok="f" o:connecttype="none"/>
+                <o:lock v:ext="edit" shapetype="t"/>
+              </v:shapetype>
+              <v:shape id="Straight Arrow Connector 9" o:spid="_x0000_s1026" type="#_x0000_t32" style="position:absolute;margin-left:297.55pt;margin-top:131.1pt;width:67.8pt;height:49.8pt;z-index:251673600;visibility:visible;mso-wrap-style:square;mso-width-percent:0;mso-height-percent:0;mso-wrap-distance-left:9pt;mso-wrap-distance-top:0;mso-wrap-distance-right:9pt;mso-wrap-distance-bottom:0;mso-position-horizontal:absolute;mso-position-horizontal-relative:text;mso-position-vertical:absolute;mso-position-vertical-relative:text;mso-width-percent:0;mso-height-percent:0;mso-width-relative:margin;mso-height-relative:margin" o:gfxdata="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" strokecolor="black [3200]" strokeweight=".5pt">
+                <v:stroke endarrow="block" joinstyle="miter"/>
+              </v:shape>
+            </w:pict>
+          </mc:Fallback>
+        </mc:AlternateContent>
+      </w:r>
+      <w:r>
+        <w:rPr>
+          <w:noProof/>
+          <w:lang w:eastAsia="bg-BG"/>
+        </w:rPr>
+        <mc:AlternateContent>
+          <mc:Choice Requires="wps">
+            <w:drawing>
+              <wp:anchor distT="0" distB="0" distL="114300" distR="114300" simplePos="0" relativeHeight="251669504" behindDoc="0" locked="0" layoutInCell="1" allowOverlap="1" wp14:anchorId="2F4F4F7E" wp14:editId="10A95D28">
+                <wp:simplePos x="0" y="0"/>
+                <wp:positionH relativeFrom="column">
+                  <wp:posOffset>1706245</wp:posOffset>
+                </wp:positionH>
+                <wp:positionV relativeFrom="paragraph">
+                  <wp:posOffset>1771650</wp:posOffset>
+                </wp:positionV>
+                <wp:extent cx="876300" cy="525780"/>
+                <wp:effectExtent l="38100" t="0" r="19050" b="64770"/>
+                <wp:wrapNone/>
+                <wp:docPr id="7" name="Straight Arrow Connector 7"/>
+                <wp:cNvGraphicFramePr/>
+                <a:graphic xmlns:a="http://schemas.openxmlformats.org/drawingml/2006/main">
+                  <a:graphicData uri="http://schemas.microsoft.com/office/word/2010/wordprocessingShape">
+                    <wps:wsp>
+                      <wps:cNvCnPr/>
+                      <wps:spPr>
+                        <a:xfrm flipH="1">
+                          <a:off x="0" y="0"/>
+                          <a:ext cx="876300" cy="525780"/>
+                        </a:xfrm>
+                        <a:prstGeom prst="straightConnector1">
+                          <a:avLst/>
+                        </a:prstGeom>
+                        <a:ln>
+                          <a:tailEnd type="triangle"/>
+                        </a:ln>
+                      </wps:spPr>
+                      <wps:style>
+                        <a:lnRef idx="1">
+                          <a:schemeClr val="dk1"/>
+                        </a:lnRef>
+                        <a:fillRef idx="0">
+                          <a:schemeClr val="dk1"/>
+                        </a:fillRef>
+                        <a:effectRef idx="0">
+                          <a:schemeClr val="dk1"/>
+                        </a:effectRef>
+                        <a:fontRef idx="minor">
+                          <a:schemeClr val="tx1"/>
+                        </a:fontRef>
+                      </wps:style>
+                      <wps:bodyPr/>
+                    </wps:wsp>
+                  </a:graphicData>
+                </a:graphic>
+                <wp14:sizeRelH relativeFrom="margin">
+                  <wp14:pctWidth>0</wp14:pctWidth>
+                </wp14:sizeRelH>
+                <wp14:sizeRelV relativeFrom="margin">
+                  <wp14:pctHeight>0</wp14:pctHeight>
+                </wp14:sizeRelV>
+              </wp:anchor>
+            </w:drawing>
+          </mc:Choice>
+          <mc:Fallback>
+            <w:pict>
+              <v:shape w14:anchorId="71EFB590" id="Straight Arrow Connector 7" o:spid="_x0000_s1026" type="#_x0000_t32" style="position:absolute;margin-left:134.35pt;margin-top:139.5pt;width:69pt;height:41.4pt;flip:x;z-index:251669504;visibility:visible;mso-wrap-style:square;mso-width-percent:0;mso-height-percent:0;mso-wrap-distance-left:9pt;mso-wrap-distance-top:0;mso-wrap-distance-right:9pt;mso-wrap-distance-bottom:0;mso-position-horizontal:absolute;mso-position-horizontal-relative:text;mso-position-vertical:absolute;mso-position-vertical-relative:text;mso-width-percent:0;mso-height-percent:0;mso-width-relative:margin;mso-height-relative:margin" o:gfxdata="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" strokecolor="black [3200]" strokeweight=".5pt">
+                <v:stroke endarrow="block" joinstyle="miter"/>
+              </v:shape>
+            </w:pict>
+          </mc:Fallback>
+        </mc:AlternateContent>
+      </w:r>
+      <w:r>
+        <w:rPr>
+          <w:noProof/>
+          <w:lang w:eastAsia="bg-BG"/>
+        </w:rPr>
+        <mc:AlternateContent>
+          <mc:Choice Requires="wps">
+            <w:drawing>
+              <wp:anchor distT="0" distB="0" distL="114300" distR="114300" simplePos="0" relativeHeight="251667456" behindDoc="0" locked="0" layoutInCell="1" allowOverlap="1">
+                <wp:simplePos x="0" y="0"/>
+                <wp:positionH relativeFrom="column">
+                  <wp:posOffset>3093085</wp:posOffset>
+                </wp:positionH>
+                <wp:positionV relativeFrom="paragraph">
+                  <wp:posOffset>659130</wp:posOffset>
+                </wp:positionV>
+                <wp:extent cx="0" cy="373380"/>
+                <wp:effectExtent l="76200" t="0" r="95250" b="64770"/>
+                <wp:wrapNone/>
+                <wp:docPr id="6" name="Straight Arrow Connector 6"/>
+                <wp:cNvGraphicFramePr/>
+                <a:graphic xmlns:a="http://schemas.openxmlformats.org/drawingml/2006/main">
+                  <a:graphicData uri="http://schemas.microsoft.com/office/word/2010/wordprocessingShape">
+                    <wps:wsp>
+                      <wps:cNvCnPr/>
+                      <wps:spPr>
+                        <a:xfrm>
+                          <a:off x="0" y="0"/>
+                          <a:ext cx="0" cy="373380"/>
+                        </a:xfrm>
+                        <a:prstGeom prst="straightConnector1">
+                          <a:avLst/>
+                        </a:prstGeom>
+                        <a:ln>
+                          <a:tailEnd type="triangle"/>
+                        </a:ln>
+                      </wps:spPr>
+                      <wps:style>
+                        <a:lnRef idx="1">
+                          <a:schemeClr val="dk1"/>
+                        </a:lnRef>
+                        <a:fillRef idx="0">
+                          <a:schemeClr val="dk1"/>
+                        </a:fillRef>
+                        <a:effectRef idx="0">
+                          <a:schemeClr val="dk1"/>
+                        </a:effectRef>
+                        <a:fontRef idx="minor">
+                          <a:schemeClr val="tx1"/>
+                        </a:fontRef>
+                      </wps:style>
+                      <wps:bodyPr/>
+                    </wps:wsp>
+                  </a:graphicData>
+                </a:graphic>
+              </wp:anchor>
+            </w:drawing>
+          </mc:Choice>
+          <mc:Fallback>
+            <w:pict>
+              <v:shape w14:anchorId="074145C7" id="Straight Arrow Connector 6" o:spid="_x0000_s1026" type="#_x0000_t32" style="position:absolute;margin-left:243.55pt;margin-top:51.9pt;width:0;height:29.4pt;z-index:251667456;visibility:visible;mso-wrap-style:square;mso-wrap-distance-left:9pt;mso-wrap-distance-top:0;mso-wrap-distance-right:9pt;mso-wrap-distance-bottom:0;mso-position-horizontal:absolute;mso-position-horizontal-relative:text;mso-position-vertical:absolute;mso-position-vertical-relative:text" o:gfxdata="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" strokecolor="black [3200]" strokeweight=".5pt">
+                <v:stroke endarrow="block" joinstyle="miter"/>
+              </v:shape>
+            </w:pict>
+          </mc:Fallback>
+        </mc:AlternateContent>
+      </w:r>
+      <w:r>
+        <w:rPr>
+          <w:noProof/>
+          <w:lang w:eastAsia="bg-BG"/>
+        </w:rPr>
+        <mc:AlternateContent>
+          <mc:Choice Requires="wps">
+            <w:drawing>
+              <wp:anchor distT="0" distB="0" distL="114300" distR="114300" simplePos="0" relativeHeight="251660288" behindDoc="0" locked="0" layoutInCell="1" allowOverlap="1">
+                <wp:simplePos x="0" y="0"/>
+                <wp:positionH relativeFrom="column">
+                  <wp:posOffset>2453005</wp:posOffset>
+                </wp:positionH>
+                <wp:positionV relativeFrom="paragraph">
+                  <wp:posOffset>1123950</wp:posOffset>
+                </wp:positionV>
+                <wp:extent cx="1325880" cy="647700"/>
+                <wp:effectExtent l="0" t="0" r="26670" b="19050"/>
+                <wp:wrapNone/>
+                <wp:docPr id="1" name="Oval 1"/>
+                <wp:cNvGraphicFramePr/>
+                <a:graphic xmlns:a="http://schemas.openxmlformats.org/drawingml/2006/main">
+                  <a:graphicData uri="http://schemas.microsoft.com/office/word/2010/wordprocessingShape">
+                    <wps:wsp>
+                      <wps:cNvSpPr/>
+                      <wps:spPr>
+                        <a:xfrm>
+                          <a:off x="0" y="0"/>
+                          <a:ext cx="1325880" cy="647700"/>
+                        </a:xfrm>
+                        <a:prstGeom prst="ellipse">
+                          <a:avLst/>
+                        </a:prstGeom>
+                      </wps:spPr>
+                      <wps:style>
+                        <a:lnRef idx="2">
+                          <a:schemeClr val="accent1">
+                            <a:shade val="50000"/>
+                          </a:schemeClr>
+                        </a:lnRef>
+                        <a:fillRef idx="1">
+                          <a:schemeClr val="accent1"/>
+                        </a:fillRef>
+                        <a:effectRef idx="0">
+                          <a:schemeClr val="accent1"/>
+                        </a:effectRef>
+                        <a:fontRef idx="minor">
+                          <a:schemeClr val="lt1"/>
+                        </a:fontRef>
+                      </wps:style>
+                      <wps:txbx>
+                        <w:txbxContent>
+                          <w:p>
+                            <w:pPr>
+                              <w:jc w:val="center"/>
+                              <w:rPr>
+                                <w:lang w:val="en-US"/>
+                              </w:rPr>
+                            </w:pPr>
+                            <w:r>
+                              <w:rPr>
+                                <w:lang w:val="en-US"/>
+                              </w:rPr>
+                              <w:t>DEVELOP BRAN</w:t>
+                            </w:r>
+                            <w:r>
+                              <w:rPr>
+                                <w:lang w:val="en-US"/>
+                              </w:rPr>
+                              <w:t>C</w:t>
+                            </w:r>
+                            <w:r>
+                              <w:rPr>
+                                <w:lang w:val="en-US"/>
+                              </w:rPr>
+                              <w:t>H</w:t>
+                            </w:r>
+                          </w:p>
+                        </w:txbxContent>
+                      </wps:txbx>
+                      <wps:bodyPr rot="0" spcFirstLastPara="0" vertOverflow="overflow" horzOverflow="overflow" vert="horz" wrap="square" lIns="91440" tIns="45720" rIns="91440" bIns="45720" numCol="1" spcCol="0" rtlCol="0" fromWordArt="0" anchor="ctr" anchorCtr="0" forceAA="0" compatLnSpc="1">
+                        <a:prstTxWarp prst="textNoShape">
+                          <a:avLst/>
+                        </a:prstTxWarp>
+                        <a:noAutofit/>
+                      </wps:bodyPr>
+                    </wps:wsp>
+                  </a:graphicData>
+                </a:graphic>
+                <wp14:sizeRelV relativeFrom="margin">
+                  <wp14:pctHeight>0</wp14:pctHeight>
+                </wp14:sizeRelV>
+              </wp:anchor>
+            </w:drawing>
+          </mc:Choice>
+          <mc:Fallback>
+            <w:pict>
+              <v:oval id="Oval 1" o:spid="_x0000_s1027" style="position:absolute;margin-left:193.15pt;margin-top:88.5pt;width:104.4pt;height:51pt;z-index:251660288;visibility:visible;mso-wrap-style:square;mso-height-percent:0;mso-wrap-distance-left:9pt;mso-wrap-distance-top:0;mso-wrap-distance-right:9pt;mso-wrap-distance-bottom:0;mso-position-horizontal:absolute;mso-position-horizontal-relative:text;mso-position-vertical:absolute;mso-position-vertical-relative:text;mso-height-percent:0;mso-height-relative:margin;v-text-anchor:middle" o:gfxdata="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" fillcolor="#5b9bd5 [3204]" strokecolor="#1f4d78 [1604]" strokeweight="1pt">
+                <v:stroke joinstyle="miter"/>
+                <v:textbox>
+                  <w:txbxContent>
+                    <w:p>
+                      <w:pPr>
+                        <w:jc w:val="center"/>
+                        <w:rPr>
+                          <w:lang w:val="en-US"/>
+                        </w:rPr>
+                      </w:pPr>
+                      <w:r>
+                        <w:rPr>
+                          <w:lang w:val="en-US"/>
+                        </w:rPr>
+                        <w:t>DEVELOP BRAN</w:t>
+                      </w:r>
+                      <w:r>
+                        <w:rPr>
+                          <w:lang w:val="en-US"/>
+                        </w:rPr>
+                        <w:t>C</w:t>
+                      </w:r>
+                      <w:r>
+                        <w:rPr>
+                          <w:lang w:val="en-US"/>
+                        </w:rPr>
+                        <w:t>H</w:t>
+                      </w:r>
+                    </w:p>
+                  </w:txbxContent>
+                </v:textbox>
+              </v:oval>
+            </w:pict>
+          </mc:Fallback>
+        </mc:AlternateContent>
+      </w:r>
+      <w:r>
+        <w:rPr>
+          <w:noProof/>
+          <w:lang w:eastAsia="bg-BG"/>
+        </w:rPr>
+        <mc:AlternateContent>
+          <mc:Choice Requires="wps">
+            <w:drawing>
+              <wp:anchor distT="0" distB="0" distL="114300" distR="114300" simplePos="0" relativeHeight="251666432" behindDoc="0" locked="0" layoutInCell="1" allowOverlap="1" wp14:anchorId="5019CDA8" wp14:editId="08F37D7A">
+                <wp:simplePos x="0" y="0"/>
+                <wp:positionH relativeFrom="column">
+                  <wp:posOffset>4099560</wp:posOffset>
+                </wp:positionH>
+                <wp:positionV relativeFrom="paragraph">
+                  <wp:posOffset>2388870</wp:posOffset>
+                </wp:positionV>
+                <wp:extent cx="1554480" cy="1059180"/>
+                <wp:effectExtent l="19050" t="19050" r="45720" b="45720"/>
+                <wp:wrapNone/>
+                <wp:docPr id="5" name="Diamond 5"/>
+                <wp:cNvGraphicFramePr/>
+                <a:graphic xmlns:a="http://schemas.openxmlformats.org/drawingml/2006/main">
+                  <a:graphicData uri="http://schemas.microsoft.com/office/word/2010/wordprocessingShape">
+                    <wps:wsp>
+                      <wps:cNvSpPr/>
+                      <wps:spPr>
+                        <a:xfrm>
+                          <a:off x="0" y="0"/>
+                          <a:ext cx="1554480" cy="1059180"/>
+                        </a:xfrm>
+                        <a:prstGeom prst="diamond">
+                          <a:avLst/>
+                        </a:prstGeom>
+                      </wps:spPr>
+                      <wps:style>
+                        <a:lnRef idx="2">
+                          <a:schemeClr val="accent1">
+                            <a:shade val="50000"/>
+                          </a:schemeClr>
+                        </a:lnRef>
+                        <a:fillRef idx="1">
+                          <a:schemeClr val="accent1"/>
+                        </a:fillRef>
+                        <a:effectRef idx="0">
+                          <a:schemeClr val="accent1"/>
+                        </a:effectRef>
+                        <a:fontRef idx="minor">
+                          <a:schemeClr val="lt1"/>
+                        </a:fontRef>
+                      </wps:style>
+                      <wps:txbx>
+                        <w:txbxContent>
+                          <w:p>
+                            <w:pPr>
+                              <w:jc w:val="center"/>
+                              <w:rPr>
+                                <w:lang w:val="en-US"/>
+                              </w:rPr>
+                            </w:pPr>
+                            <w:r>
+                              <w:rPr>
+                                <w:lang w:val="en-US"/>
+                              </w:rPr>
+                              <w:t>FEATURE C</w:t>
+                            </w:r>
+                          </w:p>
+                        </w:txbxContent>
+                      </wps:txbx>
+                      <wps:bodyPr rot="0" spcFirstLastPara="0" vertOverflow="overflow" horzOverflow="overflow" vert="horz" wrap="square" lIns="91440" tIns="45720" rIns="91440" bIns="45720" numCol="1" spcCol="0" rtlCol="0" fromWordArt="0" anchor="ctr" anchorCtr="0" forceAA="0" compatLnSpc="1">
+                        <a:prstTxWarp prst="textNoShape">
+                          <a:avLst/>
+                        </a:prstTxWarp>
+                        <a:noAutofit/>
+                      </wps:bodyPr>
+                    </wps:wsp>
+                  </a:graphicData>
+                </a:graphic>
+                <wp14:sizeRelH relativeFrom="margin">
+                  <wp14:pctWidth>0</wp14:pctWidth>
+                </wp14:sizeRelH>
+              </wp:anchor>
+            </w:drawing>
+          </mc:Choice>
+          <mc:Fallback>
+            <w:pict>
+              <v:shapetype w14:anchorId="5019CDA8" id="_x0000_t4" coordsize="21600,21600" o:spt="4" path="m10800,l,10800,10800,21600,21600,10800xe">
+                <v:stroke joinstyle="miter"/>
+                <v:path gradientshapeok="t" o:connecttype="rect" textboxrect="5400,5400,16200,16200"/>
+              </v:shapetype>
+              <v:shape id="Diamond 5" o:spid="_x0000_s1028" type="#_x0000_t4" style="position:absolute;margin-left:322.8pt;margin-top:188.1pt;width:122.4pt;height:83.4pt;z-index:251666432;visibility:visible;mso-wrap-style:square;mso-width-percent:0;mso-wrap-distance-left:9pt;mso-wrap-distance-top:0;mso-wrap-distance-right:9pt;mso-wrap-distance-bottom:0;mso-position-horizontal:absolute;mso-position-horizontal-relative:text;mso-position-vertical:absolute;mso-position-vertical-relative:text;mso-width-percent:0;mso-width-relative:margin;v-text-anchor:middle" o:gfxdata="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" fillcolor="#5b9bd5 [3204]" strokecolor="#1f4d78 [1604]" strokeweight="1pt">
+                <v:textbox>
+                  <w:txbxContent>
+                    <w:p>
+                      <w:pPr>
+                        <w:jc w:val="center"/>
+                        <w:rPr>
+                          <w:lang w:val="en-US"/>
+                        </w:rPr>
+                      </w:pPr>
+                      <w:r>
+                        <w:rPr>
+                          <w:lang w:val="en-US"/>
+                        </w:rPr>
+                        <w:t>FEATURE C</w:t>
+                      </w:r>
+                    </w:p>
+                  </w:txbxContent>
+                </v:textbox>
+              </v:shape>
+            </w:pict>
+          </mc:Fallback>
+        </mc:AlternateContent>
+      </w:r>
+      <w:r>
+        <w:rPr>
+          <w:noProof/>
+          <w:lang w:eastAsia="bg-BG"/>
+        </w:rPr>
+        <mc:AlternateContent>
+          <mc:Choice Requires="wps">
+            <w:drawing>
+              <wp:anchor distT="0" distB="0" distL="114300" distR="114300" simplePos="0" relativeHeight="251664384" behindDoc="0" locked="0" layoutInCell="1" allowOverlap="1" wp14:anchorId="5019CDA8" wp14:editId="08F37D7A">
+                <wp:simplePos x="0" y="0"/>
+                <wp:positionH relativeFrom="column">
+                  <wp:posOffset>2362200</wp:posOffset>
+                </wp:positionH>
+                <wp:positionV relativeFrom="paragraph">
+                  <wp:posOffset>2388870</wp:posOffset>
+                </wp:positionV>
+                <wp:extent cx="1554480" cy="1059180"/>
+                <wp:effectExtent l="19050" t="19050" r="45720" b="45720"/>
+                <wp:wrapNone/>
+                <wp:docPr id="4" name="Diamond 4"/>
+                <wp:cNvGraphicFramePr/>
+                <a:graphic xmlns:a="http://schemas.openxmlformats.org/drawingml/2006/main">
+                  <a:graphicData uri="http://schemas.microsoft.com/office/word/2010/wordprocessingShape">
+                    <wps:wsp>
+                      <wps:cNvSpPr/>
+                      <wps:spPr>
+                        <a:xfrm>
+                          <a:off x="0" y="0"/>
+                          <a:ext cx="1554480" cy="1059180"/>
+                        </a:xfrm>
+                        <a:prstGeom prst="diamond">
+                          <a:avLst/>
+                        </a:prstGeom>
+                      </wps:spPr>
+                      <wps:style>
+                        <a:lnRef idx="2">
+                          <a:schemeClr val="accent1">
+                            <a:shade val="50000"/>
+                          </a:schemeClr>
+                        </a:lnRef>
+                        <a:fillRef idx="1">
+                          <a:schemeClr val="accent1"/>
+                        </a:fillRef>
+                        <a:effectRef idx="0">
+                          <a:schemeClr val="accent1"/>
+                        </a:effectRef>
+                        <a:fontRef idx="minor">
+                          <a:schemeClr val="lt1"/>
+                        </a:fontRef>
+                      </wps:style>
+                      <wps:txbx>
+                        <w:txbxContent>
+                          <w:p>
+                            <w:pPr>
+                              <w:jc w:val="center"/>
+                              <w:rPr>
+                                <w:lang w:val="en-US"/>
+                              </w:rPr>
+                            </w:pPr>
+                            <w:r>
+                              <w:rPr>
+                                <w:lang w:val="en-US"/>
+                              </w:rPr>
+                              <w:t>FEATURE B</w:t>
+                            </w:r>
+                          </w:p>
+                        </w:txbxContent>
+                      </wps:txbx>
+                      <wps:bodyPr rot="0" spcFirstLastPara="0" vertOverflow="overflow" horzOverflow="overflow" vert="horz" wrap="square" lIns="91440" tIns="45720" rIns="91440" bIns="45720" numCol="1" spcCol="0" rtlCol="0" fromWordArt="0" anchor="ctr" anchorCtr="0" forceAA="0" compatLnSpc="1">
+                        <a:prstTxWarp prst="textNoShape">
+                          <a:avLst/>
+                        </a:prstTxWarp>
+                        <a:noAutofit/>
+                      </wps:bodyPr>
+                    </wps:wsp>
+                  </a:graphicData>
+                </a:graphic>
+                <wp14:sizeRelH relativeFrom="margin">
+                  <wp14:pctWidth>0</wp14:pctWidth>
+                </wp14:sizeRelH>
+              </wp:anchor>
+            </w:drawing>
+          </mc:Choice>
+          <mc:Fallback>
+            <w:pict>
+              <v:shape w14:anchorId="5019CDA8" id="Diamond 4" o:spid="_x0000_s1029" type="#_x0000_t4" style="position:absolute;margin-left:186pt;margin-top:188.1pt;width:122.4pt;height:83.4pt;z-index:251664384;visibility:visible;mso-wrap-style:square;mso-width-percent:0;mso-wrap-distance-left:9pt;mso-wrap-distance-top:0;mso-wrap-distance-right:9pt;mso-wrap-distance-bottom:0;mso-position-horizontal:absolute;mso-position-horizontal-relative:text;mso-position-vertical:absolute;mso-position-vertical-relative:text;mso-width-percent:0;mso-width-relative:margin;v-text-anchor:middle" o:gfxdata="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" fillcolor="#5b9bd5 [3204]" strokecolor="#1f4d78 [1604]" strokeweight="1pt">
+                <v:textbox>
+                  <w:txbxContent>
+                    <w:p>
+                      <w:pPr>
+                        <w:jc w:val="center"/>
+                        <w:rPr>
+                          <w:lang w:val="en-US"/>
+                        </w:rPr>
+                      </w:pPr>
+                      <w:r>
+                        <w:rPr>
+                          <w:lang w:val="en-US"/>
+                        </w:rPr>
+                        <w:t>FEATURE B</w:t>
+                      </w:r>
+                    </w:p>
+                  </w:txbxContent>
+                </v:textbox>
+              </v:shape>
+            </w:pict>
+          </mc:Fallback>
+        </mc:AlternateContent>
+      </w:r>
+      <w:r>
+        <w:rPr>
+          <w:noProof/>
+          <w:lang w:eastAsia="bg-BG"/>
+        </w:rPr>
+        <mc:AlternateContent>
+          <mc:Choice Requires="wps">
+            <w:drawing>
+              <wp:anchor distT="0" distB="0" distL="114300" distR="114300" simplePos="0" relativeHeight="251662336" behindDoc="0" locked="0" layoutInCell="1" allowOverlap="1">
+                <wp:simplePos x="0" y="0"/>
+                <wp:positionH relativeFrom="column">
+                  <wp:posOffset>647065</wp:posOffset>
+                </wp:positionH>
+                <wp:positionV relativeFrom="paragraph">
+                  <wp:posOffset>2388870</wp:posOffset>
+                </wp:positionV>
+                <wp:extent cx="1554480" cy="1059180"/>
+                <wp:effectExtent l="19050" t="19050" r="45720" b="45720"/>
+                <wp:wrapNone/>
+                <wp:docPr id="3" name="Diamond 3"/>
+                <wp:cNvGraphicFramePr/>
+                <a:graphic xmlns:a="http://schemas.openxmlformats.org/drawingml/2006/main">
+                  <a:graphicData uri="http://schemas.microsoft.com/office/word/2010/wordprocessingShape">
+                    <wps:wsp>
+                      <wps:cNvSpPr/>
+                      <wps:spPr>
+                        <a:xfrm>
+                          <a:off x="0" y="0"/>
+                          <a:ext cx="1554480" cy="1059180"/>
+                        </a:xfrm>
+                        <a:prstGeom prst="diamond">
+                          <a:avLst/>
+                        </a:prstGeom>
+                      </wps:spPr>
+                      <wps:style>
+                        <a:lnRef idx="2">
+                          <a:schemeClr val="accent1">
+                            <a:shade val="50000"/>
+                          </a:schemeClr>
+                        </a:lnRef>
+                        <a:fillRef idx="1">
+                          <a:schemeClr val="accent1"/>
+                        </a:fillRef>
+                        <a:effectRef idx="0">
+                          <a:schemeClr val="accent1"/>
+                        </a:effectRef>
+                        <a:fontRef idx="minor">
+                          <a:schemeClr val="lt1"/>
+                        </a:fontRef>
+                      </wps:style>
+                      <wps:txbx>
+                        <w:txbxContent>
+                          <w:p>
+                            <w:pPr>
+                              <w:jc w:val="center"/>
+                              <w:rPr>
+                                <w:lang w:val="en-US"/>
+                              </w:rPr>
+                            </w:pPr>
+                            <w:r>
+                              <w:rPr>
+                                <w:lang w:val="en-US"/>
+                              </w:rPr>
+                              <w:t>FEATURE A</w:t>
+                            </w:r>
+                          </w:p>
+                        </w:txbxContent>
+                      </wps:txbx>
+                      <wps:bodyPr rot="0" spcFirstLastPara="0" vertOverflow="overflow" horzOverflow="overflow" vert="horz" wrap="square" lIns="91440" tIns="45720" rIns="91440" bIns="45720" numCol="1" spcCol="0" rtlCol="0" fromWordArt="0" anchor="ctr" anchorCtr="0" forceAA="0" compatLnSpc="1">
+                        <a:prstTxWarp prst="textNoShape">
+                          <a:avLst/>
+                        </a:prstTxWarp>
+                        <a:noAutofit/>
+                      </wps:bodyPr>
+                    </wps:wsp>
+                  </a:graphicData>
+                </a:graphic>
+                <wp14:sizeRelH relativeFrom="margin">
+                  <wp14:pctWidth>0</wp14:pctWidth>
+                </wp14:sizeRelH>
+              </wp:anchor>
+            </w:drawing>
+          </mc:Choice>
+          <mc:Fallback>
+            <w:pict>
+              <v:shape id="Diamond 3" o:spid="_x0000_s1030" type="#_x0000_t4" style="position:absolute;margin-left:50.95pt;margin-top:188.1pt;width:122.4pt;height:83.4pt;z-index:251662336;visibility:visible;mso-wrap-style:square;mso-width-percent:0;mso-wrap-distance-left:9pt;mso-wrap-distance-top:0;mso-wrap-distance-right:9pt;mso-wrap-distance-bottom:0;mso-position-horizontal:absolute;mso-position-horizontal-relative:text;mso-position-vertical:absolute;mso-position-vertical-relative:text;mso-width-percent:0;mso-width-relative:margin;v-text-anchor:middle" o:gfxdata="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" fillcolor="#5b9bd5 [3204]" strokecolor="#1f4d78 [1604]" strokeweight="1pt">
+                <v:textbox>
+                  <w:txbxContent>
+                    <w:p>
+                      <w:pPr>
+                        <w:jc w:val="center"/>
+                        <w:rPr>
+                          <w:lang w:val="en-US"/>
+                        </w:rPr>
+                      </w:pPr>
+                      <w:r>
+                        <w:rPr>
+                          <w:lang w:val="en-US"/>
+                        </w:rPr>
+                        <w:t>FEATURE A</w:t>
+                      </w:r>
+                    </w:p>
+                  </w:txbxContent>
+                </v:textbox>
+              </v:shape>
+            </w:pict>
+          </mc:Fallback>
+        </mc:AlternateContent>
+      </w:r>
+    </w:p>
+    <w:p>
+      <w:pPr>
+        <w:spacing w:after="0" w:line="240" w:lineRule="auto"/>
+        <w:rPr>
+          <w:lang w:val="en-US"/>
+        </w:rPr>
+      </w:pPr>
+    </w:p>
+    <w:p>
+      <w:pPr>
+        <w:spacing w:after="0" w:line="240" w:lineRule="auto"/>
+        <w:rPr>
+          <w:lang w:val="en-US"/>
+        </w:rPr>
+      </w:pPr>
+    </w:p>
+    <w:p>
+      <w:pPr>
+        <w:spacing w:after="0" w:line="240" w:lineRule="auto"/>
+        <w:rPr>
+          <w:lang w:val="en-US"/>
+        </w:rPr>
+      </w:pPr>
+    </w:p>
+    <w:p>
+      <w:pPr>
+        <w:spacing w:after="0" w:line="240" w:lineRule="auto"/>
+        <w:rPr>
+          <w:lang w:val="en-US"/>
+        </w:rPr>
+      </w:pPr>
+    </w:p>
+    <w:p>
+      <w:pPr>
+        <w:spacing w:after="0" w:line="240" w:lineRule="auto"/>
+        <w:rPr>
+          <w:lang w:val="en-US"/>
+        </w:rPr>
+      </w:pPr>
+    </w:p>
+    <w:p>
+      <w:pPr>
+        <w:spacing w:after="0" w:line="240" w:lineRule="auto"/>
+        <w:rPr>
+          <w:lang w:val="en-US"/>
+        </w:rPr>
+      </w:pPr>
+    </w:p>
+    <w:p>
+      <w:pPr>
+        <w:spacing w:after="0" w:line="240" w:lineRule="auto"/>
+        <w:rPr>
+          <w:lang w:val="en-US"/>
+        </w:rPr>
+      </w:pPr>
+    </w:p>
+    <w:p>
+      <w:pPr>
+        <w:spacing w:after="0" w:line="240" w:lineRule="auto"/>
+        <w:rPr>
+          <w:lang w:val="en-US"/>
+        </w:rPr>
+      </w:pPr>
+    </w:p>
+    <w:p>
+      <w:pPr>
+        <w:spacing w:after="0" w:line="240" w:lineRule="auto"/>
+        <w:rPr>
+          <w:lang w:val="en-US"/>
+        </w:rPr>
+      </w:pPr>
+    </w:p>
+    <w:p>
+      <w:pPr>
+        <w:spacing w:after="0" w:line="240" w:lineRule="auto"/>
+        <w:rPr>
+          <w:lang w:val="en-US"/>
+        </w:rPr>
+      </w:pPr>
+    </w:p>
+    <w:p>
+      <w:pPr>
+        <w:spacing w:after="0" w:line="240" w:lineRule="auto"/>
+        <w:rPr>
+          <w:lang w:val="en-US"/>
+        </w:rPr>
+      </w:pPr>
+      <w:r>
+        <w:rPr>
+          <w:noProof/>
+          <w:lang w:eastAsia="bg-BG"/>
+        </w:rPr>
+        <mc:AlternateContent>
+          <mc:Choice Requires="wps">
+            <w:drawing>
+              <wp:anchor distT="0" distB="0" distL="114300" distR="114300" simplePos="0" relativeHeight="251671552" behindDoc="0" locked="0" layoutInCell="1" allowOverlap="1" wp14:anchorId="2F4F4F7E" wp14:editId="10A95D28">
+                <wp:simplePos x="0" y="0"/>
+                <wp:positionH relativeFrom="column">
+                  <wp:posOffset>3092450</wp:posOffset>
+                </wp:positionH>
+                <wp:positionV relativeFrom="paragraph">
+                  <wp:posOffset>10160</wp:posOffset>
+                </wp:positionV>
+                <wp:extent cx="45719" cy="411480"/>
+                <wp:effectExtent l="38100" t="0" r="50165" b="64770"/>
+                <wp:wrapNone/>
+                <wp:docPr id="8" name="Straight Arrow Connector 8"/>
+                <wp:cNvGraphicFramePr/>
+                <a:graphic xmlns:a="http://schemas.openxmlformats.org/drawingml/2006/main">
+                  <a:graphicData uri="http://schemas.microsoft.com/office/word/2010/wordprocessingShape">
+                    <wps:wsp>
+                      <wps:cNvCnPr/>
+                      <wps:spPr>
+                        <a:xfrm>
+                          <a:off x="0" y="0"/>
+                          <a:ext cx="45719" cy="411480"/>
+                        </a:xfrm>
+                        <a:prstGeom prst="straightConnector1">
+                          <a:avLst/>
+                        </a:prstGeom>
+                        <a:ln>
+                          <a:tailEnd type="triangle"/>
+                        </a:ln>
+                      </wps:spPr>
+                      <wps:style>
+                        <a:lnRef idx="1">
+                          <a:schemeClr val="dk1"/>
+                        </a:lnRef>
+                        <a:fillRef idx="0">
+                          <a:schemeClr val="dk1"/>
+                        </a:fillRef>
+                        <a:effectRef idx="0">
+                          <a:schemeClr val="dk1"/>
+                        </a:effectRef>
+                        <a:fontRef idx="minor">
+                          <a:schemeClr val="tx1"/>
+                        </a:fontRef>
+                      </wps:style>
+                      <wps:bodyPr/>
+                    </wps:wsp>
+                  </a:graphicData>
+                </a:graphic>
+                <wp14:sizeRelH relativeFrom="margin">
+                  <wp14:pctWidth>0</wp14:pctWidth>
+                </wp14:sizeRelH>
+                <wp14:sizeRelV relativeFrom="margin">
+                  <wp14:pctHeight>0</wp14:pctHeight>
+                </wp14:sizeRelV>
+              </wp:anchor>
+            </w:drawing>
+          </mc:Choice>
+          <mc:Fallback>
+            <w:pict>
+              <v:shape w14:anchorId="12210F4B" id="Straight Arrow Connector 8" o:spid="_x0000_s1026" type="#_x0000_t32" style="position:absolute;margin-left:243.5pt;margin-top:.8pt;width:3.6pt;height:32.4pt;z-index:251671552;visibility:visible;mso-wrap-style:square;mso-width-percent:0;mso-height-percent:0;mso-wrap-distance-left:9pt;mso-wrap-distance-top:0;mso-wrap-distance-right:9pt;mso-wrap-distance-bottom:0;mso-position-horizontal:absolute;mso-position-horizontal-relative:text;mso-position-vertical:absolute;mso-position-vertical-relative:text;mso-width-percent:0;mso-height-percent:0;mso-width-relative:margin;mso-height-relative:margin" o:gfxdata="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" strokecolor="black [3200]" strokeweight=".5pt">
+                <v:stroke endarrow="block" joinstyle="miter"/>
+              </v:shape>
+            </w:pict>
+          </mc:Fallback>
+        </mc:AlternateContent>
+      </w:r>
+    </w:p>
+    <w:p>
+      <w:pPr>
+        <w:spacing w:after="0" w:line="240" w:lineRule="auto"/>
+        <w:rPr>
+          <w:lang w:val="en-US"/>
+        </w:rPr>
+      </w:pPr>
+    </w:p>
+    <w:p>
+      <w:pPr>
+        <w:spacing w:after="0" w:line="240" w:lineRule="auto"/>
+        <w:rPr>
+          <w:lang w:val="en-US"/>
+        </w:rPr>
+      </w:pPr>
+    </w:p>
+    <w:p>
+      <w:pPr>
+        <w:spacing w:after="0" w:line="240" w:lineRule="auto"/>
+        <w:rPr>
+          <w:lang w:val="en-US"/>
+        </w:rPr>
+      </w:pPr>
+    </w:p>
+    <w:p>
+      <w:pPr>
+        <w:spacing w:after="0" w:line="240" w:lineRule="auto"/>
+        <w:rPr>
+          <w:lang w:val="en-US"/>
+        </w:rPr>
+      </w:pPr>
+    </w:p>
+    <w:p>
+      <w:pPr>
+        <w:spacing w:after="0" w:line="240" w:lineRule="auto"/>
+        <w:rPr>
+          <w:lang w:val="en-US"/>
+        </w:rPr>
+      </w:pPr>
+    </w:p>
+    <w:p>
+      <w:pPr>
+        <w:spacing w:after="0" w:line="240" w:lineRule="auto"/>
+        <w:rPr>
+          <w:lang w:val="en-US"/>
+        </w:rPr>
+      </w:pPr>
+    </w:p>
+    <w:p>
+      <w:pPr>
+        <w:spacing w:after="0" w:line="240" w:lineRule="auto"/>
+        <w:rPr>
+          <w:lang w:val="en-US"/>
+        </w:rPr>
+      </w:pPr>
+    </w:p>
+    <w:p>
+      <w:pPr>
+        <w:spacing w:after="0" w:line="240" w:lineRule="auto"/>
+        <w:rPr>
+          <w:lang w:val="en-US"/>
+        </w:rPr>
+      </w:pPr>
+    </w:p>
+    <w:p>
+      <w:pPr>
+        <w:spacing w:after="0" w:line="240" w:lineRule="auto"/>
+        <w:rPr>
+          <w:lang w:val="en-US"/>
+        </w:rPr>
+      </w:pPr>
+    </w:p>
+    <w:p>
+      <w:pPr>
+        <w:spacing w:after="0" w:line="240" w:lineRule="auto"/>
+        <w:rPr>
+          <w:lang w:val="en-US"/>
+        </w:rPr>
+      </w:pPr>
+    </w:p>
+    <w:p>
+      <w:pPr>
+        <w:spacing w:after="0" w:line="240" w:lineRule="auto"/>
+        <w:rPr>
+          <w:lang w:val="en-US"/>
+        </w:rPr>
+      </w:pPr>
+      <w:r>
+        <w:rPr>
+          <w:lang w:val="en-US"/>
+        </w:rPr>
+        <w:t>The</w:t>
+      </w:r>
+      <w:r>
+        <w:rPr>
+          <w:b/>
+          <w:lang w:val="en-US"/>
+        </w:rPr>
+        <w:t xml:space="preserve"> master branch</w:t>
+      </w:r>
+      <w:r>
+        <w:rPr>
+          <w:lang w:val="en-US"/>
+        </w:rPr>
+        <w:t xml:space="preserve"> -&gt; holds the stable version of the product. </w:t>
+      </w:r>
+    </w:p>
+    <w:p>
+      <w:pPr>
+        <w:spacing w:after="0" w:line="240" w:lineRule="auto"/>
+        <w:rPr>
+          <w:lang w:val="en-US"/>
+        </w:rPr>
+      </w:pPr>
+      <w:r>
+        <w:rPr>
+          <w:lang w:val="en-US"/>
+        </w:rPr>
+        <w:t xml:space="preserve">The </w:t>
+      </w:r>
+      <w:r>
+        <w:rPr>
+          <w:b/>
+          <w:lang w:val="en-US"/>
+        </w:rPr>
+        <w:t xml:space="preserve">develop branch </w:t>
+      </w:r>
+      <w:r>
+        <w:rPr>
+          <w:lang w:val="en-US"/>
+        </w:rPr>
+        <w:t xml:space="preserve">-&gt; is created in the image of the </w:t>
+      </w:r>
+      <w:r>
+        <w:rPr>
+          <w:b/>
+          <w:lang w:val="en-US"/>
+        </w:rPr>
+        <w:t xml:space="preserve">master branch. </w:t>
+      </w:r>
+      <w:r>
+        <w:rPr>
+          <w:lang w:val="en-US"/>
+        </w:rPr>
+        <w:t xml:space="preserve">It is regarded as the “staging area” in which </w:t>
+      </w:r>
+      <w:r>
+        <w:rPr>
+          <w:lang w:val="en-US"/>
+        </w:rPr>
+        <w:t>future features could be added.</w:t>
+      </w:r>
+    </w:p>
+    <w:p>
+      <w:pPr>
+        <w:spacing w:after="0" w:line="240" w:lineRule="auto"/>
+        <w:rPr>
+          <w:lang w:val="en-US"/>
+        </w:rPr>
+      </w:pPr>
+      <w:r>
+        <w:rPr>
+          <w:lang w:val="en-US"/>
+        </w:rPr>
+        <w:t xml:space="preserve">The </w:t>
+      </w:r>
+      <w:r>
+        <w:rPr>
+          <w:b/>
+          <w:lang w:val="en-US"/>
+        </w:rPr>
+        <w:t xml:space="preserve">feature branches </w:t>
+      </w:r>
+      <w:r>
+        <w:rPr>
+          <w:lang w:val="en-US"/>
+        </w:rPr>
+        <w:t xml:space="preserve">-&gt; they don’t need to be three, bur for this example let’s say that we want three new features to be added to our product. Each feature is worked on separately, in a different branch, </w:t>
+      </w:r>
+      <w:r>
+        <w:rPr>
+          <w:lang w:val="en-US"/>
+        </w:rPr>
+        <w:t xml:space="preserve">and </w:t>
+      </w:r>
+      <w:r>
+        <w:rPr>
+          <w:lang w:val="en-US"/>
+        </w:rPr>
+        <w:t>worked on by a different developer.</w:t>
+      </w:r>
+    </w:p>
+    <w:p>
+      <w:pPr>
+        <w:spacing w:after="0" w:line="240" w:lineRule="auto"/>
+        <w:rPr>
+          <w:lang w:val="en-US"/>
+        </w:rPr>
+      </w:pPr>
+    </w:p>
+    <w:p>
+      <w:pPr>
+        <w:spacing w:after="0" w:line="240" w:lineRule="auto"/>
+        <w:rPr>
+          <w:lang w:val="en-US"/>
+        </w:rPr>
+      </w:pPr>
+      <w:r>
+        <w:rPr>
+          <w:lang w:val="en-US"/>
+        </w:rPr>
+        <w:t xml:space="preserve">The workflow is as follows -&gt; the </w:t>
+      </w:r>
+      <w:r>
+        <w:rPr>
+          <w:b/>
+          <w:lang w:val="en-US"/>
+        </w:rPr>
+        <w:t xml:space="preserve">develop branch </w:t>
+      </w:r>
+      <w:r>
+        <w:rPr>
+          <w:lang w:val="en-US"/>
+        </w:rPr>
+        <w:t xml:space="preserve">is created as a mirror image of the </w:t>
+      </w:r>
+      <w:r>
+        <w:rPr>
+          <w:b/>
+          <w:lang w:val="en-US"/>
+        </w:rPr>
+        <w:t>master branch</w:t>
+      </w:r>
+      <w:r>
+        <w:rPr>
+          <w:lang w:val="en-US"/>
+        </w:rPr>
+        <w:t xml:space="preserve">. Each </w:t>
+      </w:r>
+      <w:r>
+        <w:rPr>
+          <w:b/>
+          <w:lang w:val="en-US"/>
+        </w:rPr>
+        <w:t>feature branch</w:t>
+      </w:r>
+      <w:r>
+        <w:rPr>
+          <w:lang w:val="en-US"/>
+        </w:rPr>
+        <w:t xml:space="preserve"> gets the same copy of the </w:t>
+      </w:r>
+      <w:r>
+        <w:rPr>
+          <w:b/>
+          <w:lang w:val="en-US"/>
+        </w:rPr>
+        <w:t xml:space="preserve">develop branch. </w:t>
+      </w:r>
+      <w:r>
+        <w:rPr>
+          <w:lang w:val="en-US"/>
+        </w:rPr>
+        <w:t xml:space="preserve">Once the feature is done, its branch is </w:t>
+      </w:r>
+      <w:r>
+        <w:rPr>
+          <w:i/>
+          <w:lang w:val="en-US"/>
+        </w:rPr>
+        <w:t>merged</w:t>
+      </w:r>
+      <w:r>
+        <w:rPr>
+          <w:lang w:val="en-US"/>
+        </w:rPr>
+        <w:t xml:space="preserve"> with the </w:t>
+      </w:r>
+      <w:r>
+        <w:rPr>
+          <w:b/>
+          <w:lang w:val="en-US"/>
+        </w:rPr>
+        <w:t>develop branch</w:t>
+      </w:r>
+      <w:r>
+        <w:rPr>
+          <w:lang w:val="en-US"/>
+        </w:rPr>
+        <w:t xml:space="preserve">. Once all features are done, and a stable version is completed, the </w:t>
+      </w:r>
+      <w:r>
+        <w:rPr>
+          <w:b/>
+          <w:lang w:val="en-US"/>
+        </w:rPr>
+        <w:t xml:space="preserve">develop branch </w:t>
+      </w:r>
+      <w:r>
+        <w:rPr>
+          <w:lang w:val="en-US"/>
+        </w:rPr>
+        <w:t xml:space="preserve">is merged with the </w:t>
+      </w:r>
+      <w:r>
+        <w:rPr>
+          <w:b/>
+          <w:lang w:val="en-US"/>
+        </w:rPr>
+        <w:t>master branch</w:t>
+      </w:r>
+      <w:r>
+        <w:rPr>
+          <w:lang w:val="en-US"/>
+        </w:rPr>
+        <w:t>.</w:t>
+      </w:r>
+    </w:p>
+    <w:p>
+      <w:pPr>
+        <w:spacing w:after="0" w:line="240" w:lineRule="auto"/>
+        <w:rPr>
+          <w:lang w:val="en-US"/>
+        </w:rPr>
+      </w:pPr>
+    </w:p>
+    <w:p>
+      <w:pPr>
+        <w:spacing w:after="0" w:line="240" w:lineRule="auto"/>
+        <w:rPr>
+          <w:lang w:val="en-US"/>
+        </w:rPr>
+      </w:pPr>
+      <w:r>
+        <w:rPr>
+          <w:lang w:val="en-US"/>
+        </w:rPr>
+        <w:t xml:space="preserve">Side note:  Any </w:t>
+      </w:r>
+      <w:r>
+        <w:rPr>
+          <w:b/>
+          <w:lang w:val="en-US"/>
+        </w:rPr>
+        <w:t xml:space="preserve">feature branch </w:t>
+      </w:r>
+      <w:r>
+        <w:rPr>
+          <w:lang w:val="en-US"/>
+        </w:rPr>
+        <w:t xml:space="preserve">could be deleted after merging with the </w:t>
+      </w:r>
+      <w:r>
+        <w:rPr>
+          <w:b/>
+          <w:lang w:val="en-US"/>
+        </w:rPr>
+        <w:t>develop branch</w:t>
+      </w:r>
+      <w:r>
+        <w:rPr>
+          <w:lang w:val="en-US"/>
+        </w:rPr>
+        <w:t>.</w:t>
       </w:r>
     </w:p>
     <w:sectPr>

</xml_diff>